<commit_message>
UPDATE - learning how to use dbt, today's focus is to use "source"
</commit_message>
<xml_diff>
--- a/learning_notes/DBT Learning Notes.docx
+++ b/learning_notes/DBT Learning Notes.docx
@@ -40,13 +40,8 @@
           <w:numId w:val="2"/>
         </w:numPr>
       </w:pPr>
-      <w:proofErr w:type="spellStart"/>
-      <w:r>
-        <w:t>Dbt</w:t>
-      </w:r>
-      <w:proofErr w:type="spellEnd"/>
-      <w:r>
-        <w:t xml:space="preserve"> helps taking care of the materialization.</w:t>
+      <w:r>
+        <w:t>Dbt helps taking care of the materialization.</w:t>
       </w:r>
     </w:p>
     <w:p>
@@ -89,13 +84,8 @@
           <w:numId w:val="2"/>
         </w:numPr>
       </w:pPr>
-      <w:proofErr w:type="spellStart"/>
-      <w:r>
-        <w:t>DRYer</w:t>
-      </w:r>
-      <w:proofErr w:type="spellEnd"/>
-      <w:r>
-        <w:t xml:space="preserve"> code by macros, hooks and package management (what are these three???).</w:t>
+      <w:r>
+        <w:t>DRYer code by macros, hooks and package management (what are these three???).</w:t>
       </w:r>
     </w:p>
     <w:p>
@@ -214,15 +204,7 @@
     <w:p/>
     <w:p>
       <w:r>
-        <w:t xml:space="preserve">Two ways to use </w:t>
-      </w:r>
-      <w:proofErr w:type="spellStart"/>
-      <w:r>
-        <w:t>dbt</w:t>
-      </w:r>
-      <w:proofErr w:type="spellEnd"/>
-      <w:r>
-        <w:t>:</w:t>
+        <w:t>Two ways to use dbt:</w:t>
       </w:r>
     </w:p>
     <w:p>
@@ -233,21 +215,8 @@
           <w:numId w:val="1"/>
         </w:numPr>
       </w:pPr>
-      <w:proofErr w:type="spellStart"/>
-      <w:r>
-        <w:t>dbt</w:t>
-      </w:r>
-      <w:proofErr w:type="spellEnd"/>
-      <w:r>
-        <w:t xml:space="preserve"> Cloud – managed by </w:t>
-      </w:r>
-      <w:proofErr w:type="spellStart"/>
-      <w:r>
-        <w:t>dbt</w:t>
-      </w:r>
-      <w:proofErr w:type="spellEnd"/>
-      <w:r>
-        <w:t xml:space="preserve"> team for infrastructure, making your life easier, but $ involved.</w:t>
+      <w:r>
+        <w:t>dbt Cloud – managed by dbt team for infrastructure, making your life easier, but $ involved.</w:t>
       </w:r>
     </w:p>
     <w:p>
@@ -258,13 +227,8 @@
           <w:numId w:val="1"/>
         </w:numPr>
       </w:pPr>
-      <w:proofErr w:type="spellStart"/>
-      <w:r>
-        <w:t>dbt</w:t>
-      </w:r>
-      <w:proofErr w:type="spellEnd"/>
-      <w:r>
-        <w:t xml:space="preserve"> Core – open-source tool, manually setup and locally maintain it. Installed through command line.</w:t>
+      <w:r>
+        <w:t>dbt Core – open-source tool, manually setup and locally maintain it. Installed through command line.</w:t>
       </w:r>
     </w:p>
     <w:p/>
@@ -275,23 +239,7 @@
     </w:p>
     <w:p>
       <w:r>
-        <w:t xml:space="preserve">I tried integrating one </w:t>
-      </w:r>
-      <w:proofErr w:type="spellStart"/>
-      <w:r>
-        <w:t>dbt</w:t>
-      </w:r>
-      <w:proofErr w:type="spellEnd"/>
-      <w:r>
-        <w:t xml:space="preserve"> initialization with my Snowflake trial account in my exiting project (</w:t>
-      </w:r>
-      <w:proofErr w:type="spellStart"/>
-      <w:r>
-        <w:t>streaming_data_lakehouse_lab</w:t>
-      </w:r>
-      <w:proofErr w:type="spellEnd"/>
-      <w:r>
-        <w:t>), the process is easy to follow. Some of the critical points include:</w:t>
+        <w:t>I tried integrating one dbt initialization with my Snowflake trial account in my exiting project (streaming_data_lakehouse_lab), the process is easy to follow. Some of the critical points include:</w:t>
       </w:r>
     </w:p>
     <w:p>
@@ -304,15 +252,7 @@
       </w:pPr>
       <w:r>
         <w:lastRenderedPageBreak/>
-        <w:t xml:space="preserve">Other than using pip to install </w:t>
-      </w:r>
-      <w:proofErr w:type="spellStart"/>
-      <w:r>
-        <w:t>dbt</w:t>
-      </w:r>
-      <w:proofErr w:type="spellEnd"/>
-      <w:r>
-        <w:t xml:space="preserve">-core, you will also need to install the adapter for the database you are trying to connect to. </w:t>
+        <w:t xml:space="preserve">Other than using pip to install dbt-core, you will also need to install the adapter for the database you are trying to connect to. </w:t>
       </w:r>
     </w:p>
     <w:p>
@@ -364,23 +304,7 @@
         </w:numPr>
       </w:pPr>
       <w:r>
-        <w:t xml:space="preserve">When you run the </w:t>
-      </w:r>
-      <w:proofErr w:type="spellStart"/>
-      <w:r>
-        <w:t>dbt</w:t>
-      </w:r>
-      <w:proofErr w:type="spellEnd"/>
-      <w:r>
-        <w:t xml:space="preserve"> </w:t>
-      </w:r>
-      <w:proofErr w:type="spellStart"/>
-      <w:r>
-        <w:t>init</w:t>
-      </w:r>
-      <w:proofErr w:type="spellEnd"/>
-      <w:r>
-        <w:t xml:space="preserve"> command for the first time, its interactive cli will ask your snowflake connection information. </w:t>
+        <w:t xml:space="preserve">When you run the dbt init command for the first time, its interactive cli will ask your snowflake connection information. </w:t>
       </w:r>
     </w:p>
     <w:p>
@@ -404,31 +328,7 @@
         </w:numPr>
       </w:pPr>
       <w:r>
-        <w:t xml:space="preserve">After the </w:t>
-      </w:r>
-      <w:proofErr w:type="spellStart"/>
-      <w:r>
-        <w:t>dbt</w:t>
-      </w:r>
-      <w:proofErr w:type="spellEnd"/>
-      <w:r>
-        <w:t xml:space="preserve"> </w:t>
-      </w:r>
-      <w:proofErr w:type="spellStart"/>
-      <w:r>
-        <w:t>init</w:t>
-      </w:r>
-      <w:proofErr w:type="spellEnd"/>
-      <w:r>
-        <w:t xml:space="preserve"> commands completes, there will be a </w:t>
-      </w:r>
-      <w:proofErr w:type="spellStart"/>
-      <w:r>
-        <w:t>profile.yml</w:t>
-      </w:r>
-      <w:proofErr w:type="spellEnd"/>
-      <w:r>
-        <w:t xml:space="preserve"> file created under your user directory, in which the database connection info is stored. You can update this file later to </w:t>
+        <w:t xml:space="preserve">After the dbt init commands completes, there will be a profile.yml file created under your user directory, in which the database connection info is stored. You can update this file later to </w:t>
       </w:r>
       <w:r>
         <w:t>change targets.</w:t>
@@ -443,15 +343,7 @@
         </w:numPr>
       </w:pPr>
       <w:r>
-        <w:t xml:space="preserve">Meanwhile, there will be a </w:t>
-      </w:r>
-      <w:proofErr w:type="spellStart"/>
-      <w:r>
-        <w:t>dbt_project.yml</w:t>
-      </w:r>
-      <w:proofErr w:type="spellEnd"/>
-      <w:r>
-        <w:t xml:space="preserve"> file created in your project folder. This file is critical to setup the project. </w:t>
+        <w:t xml:space="preserve">Meanwhile, there will be a dbt_project.yml file created in your project folder. This file is critical to setup the project. </w:t>
       </w:r>
     </w:p>
     <w:p>
@@ -475,15 +367,7 @@
         </w:numPr>
       </w:pPr>
       <w:r>
-        <w:t xml:space="preserve">In the following experiments, I need to understand how we can assert the database and schema of the target. I don’t think we will need to create multiple </w:t>
-      </w:r>
-      <w:proofErr w:type="spellStart"/>
-      <w:r>
-        <w:t>dbt</w:t>
-      </w:r>
-      <w:proofErr w:type="spellEnd"/>
-      <w:r>
-        <w:t xml:space="preserve"> projects to perform the operations on each database.</w:t>
+        <w:t>In the following experiments, I need to understand how we can assert the database and schema of the target. I don’t think we will need to create multiple dbt projects to perform the operations on each database.</w:t>
       </w:r>
     </w:p>
     <w:p>
@@ -498,23 +382,7 @@
         <w:t xml:space="preserve">Packages - </w:t>
       </w:r>
       <w:r>
-        <w:t xml:space="preserve">Following ChatGPT, I was trying to use a </w:t>
-      </w:r>
-      <w:proofErr w:type="spellStart"/>
-      <w:r>
-        <w:t>dbt</w:t>
-      </w:r>
-      <w:proofErr w:type="spellEnd"/>
-      <w:r>
-        <w:t xml:space="preserve"> macro to re-create the </w:t>
-      </w:r>
-      <w:proofErr w:type="spellStart"/>
-      <w:r>
-        <w:t>schema.yml</w:t>
-      </w:r>
-      <w:proofErr w:type="spellEnd"/>
-      <w:r>
-        <w:t xml:space="preserve"> file. Here are some new learnings. </w:t>
+        <w:t xml:space="preserve">Following ChatGPT, I was trying to use a dbt macro to re-create the schema.yml file. Here are some new learnings. </w:t>
       </w:r>
     </w:p>
     <w:p>
@@ -528,37 +396,8 @@
       <w:r>
         <w:t xml:space="preserve">Command I was trying to run: </w:t>
       </w:r>
-      <w:proofErr w:type="spellStart"/>
-      <w:r>
-        <w:t>dbt</w:t>
-      </w:r>
-      <w:proofErr w:type="spellEnd"/>
-      <w:r>
-        <w:t xml:space="preserve"> run-operation </w:t>
-      </w:r>
-      <w:proofErr w:type="spellStart"/>
-      <w:r>
-        <w:t>generate_model_yaml</w:t>
-      </w:r>
-      <w:proofErr w:type="spellEnd"/>
-      <w:r>
-        <w:t xml:space="preserve"> --</w:t>
-      </w:r>
-      <w:proofErr w:type="spellStart"/>
-      <w:r>
-        <w:t>args</w:t>
-      </w:r>
-      <w:proofErr w:type="spellEnd"/>
-      <w:r>
-        <w:t xml:space="preserve"> '{"</w:t>
-      </w:r>
-      <w:proofErr w:type="spellStart"/>
-      <w:r>
-        <w:t>model_name</w:t>
-      </w:r>
-      <w:proofErr w:type="spellEnd"/>
-      <w:r>
-        <w:t>": "customers"}'</w:t>
+      <w:r>
+        <w:t>dbt run-operation generate_model_yaml --args '{"model_name": "customers"}'</w:t>
       </w:r>
     </w:p>
     <w:p>
@@ -582,15 +421,7 @@
         </w:numPr>
       </w:pPr>
       <w:r>
-        <w:t xml:space="preserve">Command: </w:t>
-      </w:r>
-      <w:proofErr w:type="spellStart"/>
-      <w:r>
-        <w:t>dbt</w:t>
-      </w:r>
-      <w:proofErr w:type="spellEnd"/>
-      <w:r>
-        <w:t xml:space="preserve"> deps (To test whether I have the package)</w:t>
+        <w:t>Command: dbt deps (To test whether I have the package)</w:t>
       </w:r>
     </w:p>
     <w:p>
@@ -602,15 +433,7 @@
         </w:numPr>
       </w:pPr>
       <w:r>
-        <w:t xml:space="preserve">Added info in </w:t>
-      </w:r>
-      <w:proofErr w:type="spellStart"/>
-      <w:r>
-        <w:t>yml</w:t>
-      </w:r>
-      <w:proofErr w:type="spellEnd"/>
-      <w:r>
-        <w:t xml:space="preserve"> file:</w:t>
+        <w:t>Added info in yml file:</w:t>
       </w:r>
       <w:r>
         <w:rPr>
@@ -619,6 +442,9 @@
         <w:t xml:space="preserve"> </w:t>
       </w:r>
       <w:r>
+        <w:rPr>
+          <w:noProof/>
+        </w:rPr>
         <w:drawing>
           <wp:inline distT="0" distB="0" distL="0" distR="0" wp14:anchorId="3EB3BF67" wp14:editId="4A19089C">
             <wp:extent cx="4303791" cy="2367419"/>
@@ -665,29 +491,8 @@
         </w:numPr>
       </w:pPr>
       <w:r>
-        <w:t xml:space="preserve">Rerun Command: </w:t>
-      </w:r>
-      <w:proofErr w:type="spellStart"/>
-      <w:r>
-        <w:t>dbt</w:t>
-      </w:r>
-      <w:proofErr w:type="spellEnd"/>
-      <w:r>
-        <w:t xml:space="preserve"> deps – this will install that </w:t>
-      </w:r>
-      <w:proofErr w:type="spellStart"/>
-      <w:r>
-        <w:t>dbt</w:t>
-      </w:r>
-      <w:proofErr w:type="spellEnd"/>
-      <w:r>
-        <w:t>-labs/</w:t>
-      </w:r>
-      <w:proofErr w:type="spellStart"/>
-      <w:r>
-        <w:t>codegen</w:t>
-      </w:r>
-      <w:proofErr w:type="spellEnd"/>
+        <w:t>Rerun Command: dbt deps – this will install that dbt-labs/codegen</w:t>
+      </w:r>
     </w:p>
     <w:p>
       <w:pPr>
@@ -701,7 +506,7 @@
         <w:lastRenderedPageBreak/>
         <w:t xml:space="preserve">Later found that the command ChatGPT suggested was out-of-date, so checking: </w:t>
       </w:r>
-      <w:hyperlink r:id="rId8" w:history="1">
+      <w:hyperlink r:id="rId8" w:anchor="generate_model_yaml-source" w:history="1">
         <w:r>
           <w:rPr>
             <w:rStyle w:val="Hyperlink"/>
@@ -759,23 +564,319 @@
         <w:sym w:font="Wingdings" w:char="F0E0"/>
       </w:r>
       <w:r>
-        <w:t xml:space="preserve"> Followed this tutorial but using </w:t>
-      </w:r>
-      <w:proofErr w:type="spellStart"/>
-      <w:r>
-        <w:t>dbt</w:t>
-      </w:r>
-      <w:proofErr w:type="spellEnd"/>
-      <w:r>
-        <w:t xml:space="preserve"> cli to test with creating tables/views in </w:t>
-      </w:r>
-      <w:proofErr w:type="spellStart"/>
-      <w:r>
-        <w:t>BigQuery</w:t>
-      </w:r>
-      <w:proofErr w:type="spellEnd"/>
+        <w:t xml:space="preserve"> Followed this tutorial but using dbt cli to test with creating tables/views in BigQuery.</w:t>
+      </w:r>
+    </w:p>
+    <w:p/>
+    <w:p>
+      <w:r>
+        <w:t>2025-02-27 video notes:</w:t>
+      </w:r>
+    </w:p>
+    <w:p>
+      <w:pPr>
+        <w:pStyle w:val="ListParagraph"/>
+        <w:numPr>
+          <w:ilvl w:val="0"/>
+          <w:numId w:val="4"/>
+        </w:numPr>
+      </w:pPr>
+      <w:r>
+        <w:t>5 Tips to better work on dbt projects.</w:t>
+      </w:r>
+    </w:p>
+    <w:p>
+      <w:pPr>
+        <w:pStyle w:val="ListParagraph"/>
+        <w:numPr>
+          <w:ilvl w:val="1"/>
+          <w:numId w:val="4"/>
+        </w:numPr>
+      </w:pPr>
+      <w:r>
+        <w:t>Staging layer</w:t>
+      </w:r>
+    </w:p>
+    <w:p>
+      <w:pPr>
+        <w:pStyle w:val="ListParagraph"/>
+        <w:numPr>
+          <w:ilvl w:val="2"/>
+          <w:numId w:val="4"/>
+        </w:numPr>
+      </w:pPr>
+      <w:r>
+        <w:t>Modularity</w:t>
+      </w:r>
+    </w:p>
+    <w:p>
+      <w:pPr>
+        <w:pStyle w:val="ListParagraph"/>
+        <w:numPr>
+          <w:ilvl w:val="1"/>
+          <w:numId w:val="4"/>
+        </w:numPr>
+      </w:pPr>
+      <w:r>
+        <w:t>CTE</w:t>
+      </w:r>
+    </w:p>
+    <w:p>
+      <w:pPr>
+        <w:pStyle w:val="ListParagraph"/>
+        <w:numPr>
+          <w:ilvl w:val="2"/>
+          <w:numId w:val="4"/>
+        </w:numPr>
+      </w:pPr>
+      <w:r>
+        <w:t>Grouping logic</w:t>
+      </w:r>
+    </w:p>
+    <w:p>
+      <w:pPr>
+        <w:pStyle w:val="ListParagraph"/>
+        <w:numPr>
+          <w:ilvl w:val="2"/>
+          <w:numId w:val="4"/>
+        </w:numPr>
+      </w:pPr>
+      <w:r>
+        <w:t xml:space="preserve">Operate as a pass-through </w:t>
+      </w:r>
+      <w:hyperlink r:id="rId11" w:history="1">
+        <w:r>
+          <w:rPr>
+            <w:rStyle w:val="Hyperlink"/>
+          </w:rPr>
+          <w:t>https://discourse.getdbt.com/t/ctes-are-passthroughs-some-research/155</w:t>
+        </w:r>
+      </w:hyperlink>
+      <w:r>
+        <w:t xml:space="preserve"> </w:t>
+      </w:r>
+    </w:p>
+    <w:p>
+      <w:pPr>
+        <w:pStyle w:val="ListParagraph"/>
+        <w:numPr>
+          <w:ilvl w:val="1"/>
+          <w:numId w:val="4"/>
+        </w:numPr>
+      </w:pPr>
+      <w:r>
+        <w:t>Use directories</w:t>
+      </w:r>
+    </w:p>
+    <w:p>
+      <w:pPr>
+        <w:pStyle w:val="ListParagraph"/>
+        <w:numPr>
+          <w:ilvl w:val="2"/>
+          <w:numId w:val="4"/>
+        </w:numPr>
+      </w:pPr>
+      <w:r>
+        <w:t>In dbt_project.yml file you can refer the schema for the directories you defined.</w:t>
+      </w:r>
+    </w:p>
+    <w:p>
+      <w:pPr>
+        <w:pStyle w:val="ListParagraph"/>
+        <w:numPr>
+          <w:ilvl w:val="2"/>
+          <w:numId w:val="4"/>
+        </w:numPr>
+      </w:pPr>
+      <w:r>
+        <w:t>You can just run dbt models within one directory</w:t>
+      </w:r>
+    </w:p>
+    <w:p>
+      <w:pPr>
+        <w:pStyle w:val="ListParagraph"/>
+        <w:numPr>
+          <w:ilvl w:val="2"/>
+          <w:numId w:val="4"/>
+        </w:numPr>
+      </w:pPr>
+      <w:r>
+        <w:t>Keep your code DRY.</w:t>
+      </w:r>
+    </w:p>
+    <w:p>
+      <w:pPr>
+        <w:pStyle w:val="ListParagraph"/>
+        <w:numPr>
+          <w:ilvl w:val="1"/>
+          <w:numId w:val="4"/>
+        </w:numPr>
+      </w:pPr>
+      <w:r>
+        <w:t>Create a style guide</w:t>
+      </w:r>
+    </w:p>
+    <w:p>
+      <w:pPr>
+        <w:pStyle w:val="ListParagraph"/>
+        <w:numPr>
+          <w:ilvl w:val="2"/>
+          <w:numId w:val="4"/>
+        </w:numPr>
+      </w:pPr>
+      <w:r>
+        <w:t>How you name your columns?</w:t>
+      </w:r>
+    </w:p>
+    <w:p>
+      <w:pPr>
+        <w:pStyle w:val="ListParagraph"/>
+        <w:numPr>
+          <w:ilvl w:val="2"/>
+          <w:numId w:val="4"/>
+        </w:numPr>
+      </w:pPr>
+      <w:r>
+        <w:t>How to collaborative code?</w:t>
+      </w:r>
+    </w:p>
+    <w:p>
+      <w:pPr>
+        <w:pStyle w:val="ListParagraph"/>
+        <w:numPr>
+          <w:ilvl w:val="2"/>
+          <w:numId w:val="4"/>
+        </w:numPr>
+      </w:pPr>
+      <w:r>
+        <w:t>Add them in your readme file.</w:t>
+      </w:r>
+    </w:p>
+    <w:p>
+      <w:pPr>
+        <w:pStyle w:val="ListParagraph"/>
+        <w:numPr>
+          <w:ilvl w:val="2"/>
+          <w:numId w:val="4"/>
+        </w:numPr>
+      </w:pPr>
+      <w:hyperlink r:id="rId12" w:history="1">
+        <w:r>
+          <w:rPr>
+            <w:rStyle w:val="Hyperlink"/>
+          </w:rPr>
+          <w:t>https://docs.getdbt.com/best-practices/how-we-style/0-how-we-style-our-dbt-projects</w:t>
+        </w:r>
+      </w:hyperlink>
+      <w:r>
+        <w:t xml:space="preserve"> </w:t>
+      </w:r>
+    </w:p>
+    <w:p>
+      <w:pPr>
+        <w:pStyle w:val="ListParagraph"/>
+        <w:numPr>
+          <w:ilvl w:val="1"/>
+          <w:numId w:val="4"/>
+        </w:numPr>
+      </w:pPr>
+      <w:r>
+        <w:t>Don’t optimise for fewer lines</w:t>
+      </w:r>
+    </w:p>
+    <w:p>
+      <w:pPr>
+        <w:pStyle w:val="ListParagraph"/>
+        <w:numPr>
+          <w:ilvl w:val="2"/>
+          <w:numId w:val="4"/>
+        </w:numPr>
+      </w:pPr>
+      <w:r>
+        <w:t>New lines are cheap, brain power is expensive.</w:t>
+      </w:r>
+    </w:p>
+    <w:p>
+      <w:pPr>
+        <w:pStyle w:val="ListParagraph"/>
+        <w:numPr>
+          <w:ilvl w:val="2"/>
+          <w:numId w:val="4"/>
+        </w:numPr>
+      </w:pPr>
+      <w:r>
+        <w:t>Readability</w:t>
+      </w:r>
+    </w:p>
+    <w:p>
+      <w:pPr>
+        <w:pStyle w:val="ListParagraph"/>
+        <w:numPr>
+          <w:ilvl w:val="0"/>
+          <w:numId w:val="4"/>
+        </w:numPr>
+      </w:pPr>
+      <w:r>
+        <w:t>Add raw “sources” to dbt project</w:t>
+      </w:r>
+    </w:p>
+    <w:p>
+      <w:pPr>
+        <w:pStyle w:val="ListParagraph"/>
+        <w:numPr>
+          <w:ilvl w:val="1"/>
+          <w:numId w:val="4"/>
+        </w:numPr>
+      </w:pPr>
+      <w:r>
+        <w:t>It’s essentially just .yml files</w:t>
+      </w:r>
       <w:r>
         <w:t>.</w:t>
+      </w:r>
+    </w:p>
+    <w:p>
+      <w:pPr>
+        <w:pStyle w:val="ListParagraph"/>
+        <w:numPr>
+          <w:ilvl w:val="1"/>
+          <w:numId w:val="4"/>
+        </w:numPr>
+      </w:pPr>
+      <w:r>
+        <w:t>Default under model directory, but not exist by default</w:t>
+      </w:r>
+      <w:r>
+        <w:t>.</w:t>
+      </w:r>
+    </w:p>
+    <w:p>
+      <w:pPr>
+        <w:pStyle w:val="ListParagraph"/>
+        <w:numPr>
+          <w:ilvl w:val="1"/>
+          <w:numId w:val="4"/>
+        </w:numPr>
+      </w:pPr>
+      <w:hyperlink r:id="rId13" w:history="1">
+        <w:r>
+          <w:rPr>
+            <w:rStyle w:val="Hyperlink"/>
+          </w:rPr>
+          <w:t>https://docs.getdbt.com/docs/build/sources</w:t>
+        </w:r>
+      </w:hyperlink>
+    </w:p>
+    <w:p>
+      <w:pPr>
+        <w:pStyle w:val="ListParagraph"/>
+        <w:numPr>
+          <w:ilvl w:val="1"/>
+          <w:numId w:val="4"/>
+        </w:numPr>
+      </w:pPr>
+      <w:r>
+        <w:t>Always add select * from final at the last line of the model.</w:t>
       </w:r>
     </w:p>
     <w:p/>
@@ -906,6 +1007,95 @@
     </w:lvl>
   </w:abstractNum>
   <w:abstractNum w:abstractNumId="1" w15:restartNumberingAfterBreak="0">
+    <w:nsid w:val="156E4241"/>
+    <w:multiLevelType w:val="hybridMultilevel"/>
+    <w:tmpl w:val="C5AA9DF6"/>
+    <w:lvl w:ilvl="0" w:tplc="0809000F">
+      <w:start w:val="1"/>
+      <w:numFmt w:val="decimal"/>
+      <w:lvlText w:val="%1."/>
+      <w:lvlJc w:val="left"/>
+      <w:pPr>
+        <w:ind w:left="720" w:hanging="360"/>
+      </w:pPr>
+      <w:rPr>
+        <w:rFonts w:hint="default"/>
+      </w:rPr>
+    </w:lvl>
+    <w:lvl w:ilvl="1" w:tplc="08090019">
+      <w:start w:val="1"/>
+      <w:numFmt w:val="lowerLetter"/>
+      <w:lvlText w:val="%2."/>
+      <w:lvlJc w:val="left"/>
+      <w:pPr>
+        <w:ind w:left="1440" w:hanging="360"/>
+      </w:pPr>
+    </w:lvl>
+    <w:lvl w:ilvl="2" w:tplc="0809001B">
+      <w:start w:val="1"/>
+      <w:numFmt w:val="lowerRoman"/>
+      <w:lvlText w:val="%3."/>
+      <w:lvlJc w:val="right"/>
+      <w:pPr>
+        <w:ind w:left="2160" w:hanging="180"/>
+      </w:pPr>
+    </w:lvl>
+    <w:lvl w:ilvl="3" w:tplc="0809000F" w:tentative="1">
+      <w:start w:val="1"/>
+      <w:numFmt w:val="decimal"/>
+      <w:lvlText w:val="%4."/>
+      <w:lvlJc w:val="left"/>
+      <w:pPr>
+        <w:ind w:left="2880" w:hanging="360"/>
+      </w:pPr>
+    </w:lvl>
+    <w:lvl w:ilvl="4" w:tplc="08090019" w:tentative="1">
+      <w:start w:val="1"/>
+      <w:numFmt w:val="lowerLetter"/>
+      <w:lvlText w:val="%5."/>
+      <w:lvlJc w:val="left"/>
+      <w:pPr>
+        <w:ind w:left="3600" w:hanging="360"/>
+      </w:pPr>
+    </w:lvl>
+    <w:lvl w:ilvl="5" w:tplc="0809001B" w:tentative="1">
+      <w:start w:val="1"/>
+      <w:numFmt w:val="lowerRoman"/>
+      <w:lvlText w:val="%6."/>
+      <w:lvlJc w:val="right"/>
+      <w:pPr>
+        <w:ind w:left="4320" w:hanging="180"/>
+      </w:pPr>
+    </w:lvl>
+    <w:lvl w:ilvl="6" w:tplc="0809000F" w:tentative="1">
+      <w:start w:val="1"/>
+      <w:numFmt w:val="decimal"/>
+      <w:lvlText w:val="%7."/>
+      <w:lvlJc w:val="left"/>
+      <w:pPr>
+        <w:ind w:left="5040" w:hanging="360"/>
+      </w:pPr>
+    </w:lvl>
+    <w:lvl w:ilvl="7" w:tplc="08090019" w:tentative="1">
+      <w:start w:val="1"/>
+      <w:numFmt w:val="lowerLetter"/>
+      <w:lvlText w:val="%8."/>
+      <w:lvlJc w:val="left"/>
+      <w:pPr>
+        <w:ind w:left="5760" w:hanging="360"/>
+      </w:pPr>
+    </w:lvl>
+    <w:lvl w:ilvl="8" w:tplc="0809001B" w:tentative="1">
+      <w:start w:val="1"/>
+      <w:numFmt w:val="lowerRoman"/>
+      <w:lvlText w:val="%9."/>
+      <w:lvlJc w:val="right"/>
+      <w:pPr>
+        <w:ind w:left="6480" w:hanging="180"/>
+      </w:pPr>
+    </w:lvl>
+  </w:abstractNum>
+  <w:abstractNum w:abstractNumId="2" w15:restartNumberingAfterBreak="0">
     <w:nsid w:val="49615994"/>
     <w:multiLevelType w:val="hybridMultilevel"/>
     <w:tmpl w:val="BE708124"/>
@@ -1018,7 +1208,7 @@
       </w:rPr>
     </w:lvl>
   </w:abstractNum>
-  <w:abstractNum w:abstractNumId="2" w15:restartNumberingAfterBreak="0">
+  <w:abstractNum w:abstractNumId="3" w15:restartNumberingAfterBreak="0">
     <w:nsid w:val="6DC03733"/>
     <w:multiLevelType w:val="hybridMultilevel"/>
     <w:tmpl w:val="3E861FBE"/>
@@ -1111,10 +1301,13 @@
     <w:abstractNumId w:val="0"/>
   </w:num>
   <w:num w:numId="2" w16cid:durableId="1099717333">
-    <w:abstractNumId w:val="1"/>
+    <w:abstractNumId w:val="2"/>
   </w:num>
   <w:num w:numId="3" w16cid:durableId="1969050022">
-    <w:abstractNumId w:val="2"/>
+    <w:abstractNumId w:val="3"/>
+  </w:num>
+  <w:num w:numId="4" w16cid:durableId="516966170">
+    <w:abstractNumId w:val="1"/>
   </w:num>
 </w:numbering>
 </file>
@@ -1722,6 +1915,7 @@
   <w:style w:type="character" w:default="1" w:styleId="DefaultParagraphFont">
     <w:name w:val="Default Paragraph Font"/>
     <w:uiPriority w:val="1"/>
+    <w:semiHidden/>
     <w:unhideWhenUsed/>
   </w:style>
   <w:style w:type="table" w:default="1" w:styleId="TableNormal">

</xml_diff>

<commit_message>
UPDATE - experiment with using source and macro feature in dbt.
</commit_message>
<xml_diff>
--- a/learning_notes/DBT Learning Notes.docx
+++ b/learning_notes/DBT Learning Notes.docx
@@ -877,6 +877,83 @@
       </w:pPr>
       <w:r>
         <w:t>Always add select * from final at the last line of the model.</w:t>
+      </w:r>
+    </w:p>
+    <w:p>
+      <w:pPr>
+        <w:pStyle w:val="ListParagraph"/>
+        <w:numPr>
+          <w:ilvl w:val="1"/>
+          <w:numId w:val="4"/>
+        </w:numPr>
+      </w:pPr>
+      <w:r>
+        <w:t xml:space="preserve">Practice Notes: </w:t>
+      </w:r>
+    </w:p>
+    <w:p>
+      <w:pPr>
+        <w:pStyle w:val="ListParagraph"/>
+        <w:numPr>
+          <w:ilvl w:val="2"/>
+          <w:numId w:val="4"/>
+        </w:numPr>
+      </w:pPr>
+      <w:r>
+        <w:t xml:space="preserve">I tried to setup two different schemas as the target for different folders in models, but it didn’t work well. The problem is that dbt always append default schema and the +schema value to </w:t>
+      </w:r>
+      <w:r>
+        <w:lastRenderedPageBreak/>
+        <w:t xml:space="preserve">formulate new schemas </w:t>
+      </w:r>
+      <w:r>
+        <w:rPr>
+          <w:rFonts w:hint="eastAsia"/>
+        </w:rPr>
+        <w:sym w:font="Wingdings" w:char="F0E0"/>
+      </w:r>
+      <w:r>
+        <w:t xml:space="preserve"> I followed instructions from ChatGPT to introduce a macro to solve the problem.</w:t>
+      </w:r>
+    </w:p>
+    <w:p>
+      <w:pPr>
+        <w:pStyle w:val="ListParagraph"/>
+        <w:numPr>
+          <w:ilvl w:val="2"/>
+          <w:numId w:val="4"/>
+        </w:numPr>
+      </w:pPr>
+      <w:r>
+        <w:t xml:space="preserve">Macro is easy to work with, you just need to create a .sql file with your macro function under your macro folder and then run </w:t>
+      </w:r>
+      <w:r>
+        <w:rPr>
+          <w:rFonts w:ascii="Cascadia Code" w:hAnsi="Cascadia Code" w:cs="Cascadia Code"/>
+          <w:highlight w:val="lightGray"/>
+        </w:rPr>
+        <w:t>dbt clean</w:t>
+      </w:r>
+      <w:r>
+        <w:rPr>
+          <w:rFonts w:ascii="Cascadia Code" w:hAnsi="Cascadia Code" w:cs="Cascadia Code"/>
+        </w:rPr>
+        <w:t xml:space="preserve"> </w:t>
+      </w:r>
+      <w:r>
+        <w:t xml:space="preserve">to ensure the cache is cleared. </w:t>
+      </w:r>
+    </w:p>
+    <w:p>
+      <w:pPr>
+        <w:pStyle w:val="ListParagraph"/>
+        <w:numPr>
+          <w:ilvl w:val="2"/>
+          <w:numId w:val="4"/>
+        </w:numPr>
+      </w:pPr>
+      <w:r>
+        <w:t>I also faced some challenges with the privilege of the running role and the target/source databases, which requires some preparation to grant the right access to the right users.</w:t>
       </w:r>
     </w:p>
     <w:p/>

</xml_diff>

<commit_message>
DOC - Update learning notes
</commit_message>
<xml_diff>
--- a/learning_notes/DBT Learning Notes.docx
+++ b/learning_notes/DBT Learning Notes.docx
@@ -40,8 +40,13 @@
           <w:numId w:val="2"/>
         </w:numPr>
       </w:pPr>
-      <w:r>
-        <w:t>Dbt helps taking care of the materialization.</w:t>
+      <w:proofErr w:type="spellStart"/>
+      <w:r>
+        <w:t>Dbt</w:t>
+      </w:r>
+      <w:proofErr w:type="spellEnd"/>
+      <w:r>
+        <w:t xml:space="preserve"> helps taking care of the materialization.</w:t>
       </w:r>
     </w:p>
     <w:p>
@@ -84,8 +89,13 @@
           <w:numId w:val="2"/>
         </w:numPr>
       </w:pPr>
-      <w:r>
-        <w:t>DRYer code by macros, hooks and package management (what are these three???).</w:t>
+      <w:proofErr w:type="spellStart"/>
+      <w:r>
+        <w:t>DRYer</w:t>
+      </w:r>
+      <w:proofErr w:type="spellEnd"/>
+      <w:r>
+        <w:t xml:space="preserve"> code by macros, hooks and package management (what are these three???).</w:t>
       </w:r>
     </w:p>
     <w:p>
@@ -204,7 +214,15 @@
     <w:p/>
     <w:p>
       <w:r>
-        <w:t>Two ways to use dbt:</w:t>
+        <w:t xml:space="preserve">Two ways to use </w:t>
+      </w:r>
+      <w:proofErr w:type="spellStart"/>
+      <w:r>
+        <w:t>dbt</w:t>
+      </w:r>
+      <w:proofErr w:type="spellEnd"/>
+      <w:r>
+        <w:t>:</w:t>
       </w:r>
     </w:p>
     <w:p>
@@ -215,8 +233,21 @@
           <w:numId w:val="1"/>
         </w:numPr>
       </w:pPr>
-      <w:r>
-        <w:t>dbt Cloud – managed by dbt team for infrastructure, making your life easier, but $ involved.</w:t>
+      <w:proofErr w:type="spellStart"/>
+      <w:r>
+        <w:t>dbt</w:t>
+      </w:r>
+      <w:proofErr w:type="spellEnd"/>
+      <w:r>
+        <w:t xml:space="preserve"> Cloud – managed by </w:t>
+      </w:r>
+      <w:proofErr w:type="spellStart"/>
+      <w:r>
+        <w:t>dbt</w:t>
+      </w:r>
+      <w:proofErr w:type="spellEnd"/>
+      <w:r>
+        <w:t xml:space="preserve"> team for infrastructure, making your life easier, but $ involved.</w:t>
       </w:r>
     </w:p>
     <w:p>
@@ -227,8 +258,13 @@
           <w:numId w:val="1"/>
         </w:numPr>
       </w:pPr>
-      <w:r>
-        <w:t>dbt Core – open-source tool, manually setup and locally maintain it. Installed through command line.</w:t>
+      <w:proofErr w:type="spellStart"/>
+      <w:r>
+        <w:t>dbt</w:t>
+      </w:r>
+      <w:proofErr w:type="spellEnd"/>
+      <w:r>
+        <w:t xml:space="preserve"> Core – open-source tool, manually setup and locally maintain it. Installed through command line.</w:t>
       </w:r>
     </w:p>
     <w:p/>
@@ -239,7 +275,23 @@
     </w:p>
     <w:p>
       <w:r>
-        <w:t>I tried integrating one dbt initialization with my Snowflake trial account in my exiting project (streaming_data_lakehouse_lab), the process is easy to follow. Some of the critical points include:</w:t>
+        <w:t xml:space="preserve">I tried integrating one </w:t>
+      </w:r>
+      <w:proofErr w:type="spellStart"/>
+      <w:r>
+        <w:t>dbt</w:t>
+      </w:r>
+      <w:proofErr w:type="spellEnd"/>
+      <w:r>
+        <w:t xml:space="preserve"> initialization with my Snowflake trial account in my exiting project (</w:t>
+      </w:r>
+      <w:proofErr w:type="spellStart"/>
+      <w:r>
+        <w:t>streaming_data_lakehouse_lab</w:t>
+      </w:r>
+      <w:proofErr w:type="spellEnd"/>
+      <w:r>
+        <w:t>), the process is easy to follow. Some of the critical points include:</w:t>
       </w:r>
     </w:p>
     <w:p>
@@ -252,7 +304,15 @@
       </w:pPr>
       <w:r>
         <w:lastRenderedPageBreak/>
-        <w:t xml:space="preserve">Other than using pip to install dbt-core, you will also need to install the adapter for the database you are trying to connect to. </w:t>
+        <w:t xml:space="preserve">Other than using pip to install </w:t>
+      </w:r>
+      <w:proofErr w:type="spellStart"/>
+      <w:r>
+        <w:t>dbt</w:t>
+      </w:r>
+      <w:proofErr w:type="spellEnd"/>
+      <w:r>
+        <w:t xml:space="preserve">-core, you will also need to install the adapter for the database you are trying to connect to. </w:t>
       </w:r>
     </w:p>
     <w:p>
@@ -304,7 +364,23 @@
         </w:numPr>
       </w:pPr>
       <w:r>
-        <w:t xml:space="preserve">When you run the dbt init command for the first time, its interactive cli will ask your snowflake connection information. </w:t>
+        <w:t xml:space="preserve">When you run the </w:t>
+      </w:r>
+      <w:proofErr w:type="spellStart"/>
+      <w:r>
+        <w:t>dbt</w:t>
+      </w:r>
+      <w:proofErr w:type="spellEnd"/>
+      <w:r>
+        <w:t xml:space="preserve"> </w:t>
+      </w:r>
+      <w:proofErr w:type="spellStart"/>
+      <w:r>
+        <w:t>init</w:t>
+      </w:r>
+      <w:proofErr w:type="spellEnd"/>
+      <w:r>
+        <w:t xml:space="preserve"> command for the first time, its interactive cli will ask your snowflake connection information. </w:t>
       </w:r>
     </w:p>
     <w:p>
@@ -316,7 +392,15 @@
         </w:numPr>
       </w:pPr>
       <w:r>
-        <w:t>When providing account name, you just need the &lt;account-name&gt; part in “&lt;account-name&gt;.snowflakecomputing.com”</w:t>
+        <w:t>When providing account name, you just need the &lt;account-name&gt; part in “&lt;account-name</w:t>
+      </w:r>
+      <w:proofErr w:type="gramStart"/>
+      <w:r>
+        <w:t>&gt;.snowflakecomputing.com</w:t>
+      </w:r>
+      <w:proofErr w:type="gramEnd"/>
+      <w:r>
+        <w:t>”</w:t>
       </w:r>
     </w:p>
     <w:p>
@@ -328,7 +412,31 @@
         </w:numPr>
       </w:pPr>
       <w:r>
-        <w:t xml:space="preserve">After the dbt init commands completes, there will be a profile.yml file created under your user directory, in which the database connection info is stored. You can update this file later to </w:t>
+        <w:t xml:space="preserve">After the </w:t>
+      </w:r>
+      <w:proofErr w:type="spellStart"/>
+      <w:r>
+        <w:t>dbt</w:t>
+      </w:r>
+      <w:proofErr w:type="spellEnd"/>
+      <w:r>
+        <w:t xml:space="preserve"> </w:t>
+      </w:r>
+      <w:proofErr w:type="spellStart"/>
+      <w:r>
+        <w:t>init</w:t>
+      </w:r>
+      <w:proofErr w:type="spellEnd"/>
+      <w:r>
+        <w:t xml:space="preserve"> commands completes, there will be a </w:t>
+      </w:r>
+      <w:proofErr w:type="spellStart"/>
+      <w:r>
+        <w:t>profile.yml</w:t>
+      </w:r>
+      <w:proofErr w:type="spellEnd"/>
+      <w:r>
+        <w:t xml:space="preserve"> file created under your user directory, in which the database connection info is stored. You can update this file later to </w:t>
       </w:r>
       <w:r>
         <w:t>change targets.</w:t>
@@ -343,7 +451,15 @@
         </w:numPr>
       </w:pPr>
       <w:r>
-        <w:t xml:space="preserve">Meanwhile, there will be a dbt_project.yml file created in your project folder. This file is critical to setup the project. </w:t>
+        <w:t xml:space="preserve">Meanwhile, there will be a </w:t>
+      </w:r>
+      <w:proofErr w:type="spellStart"/>
+      <w:r>
+        <w:t>dbt_project.yml</w:t>
+      </w:r>
+      <w:proofErr w:type="spellEnd"/>
+      <w:r>
+        <w:t xml:space="preserve"> file created in your project folder. This file is critical to setup the project. </w:t>
       </w:r>
     </w:p>
     <w:p>
@@ -367,7 +483,15 @@
         </w:numPr>
       </w:pPr>
       <w:r>
-        <w:t>In the following experiments, I need to understand how we can assert the database and schema of the target. I don’t think we will need to create multiple dbt projects to perform the operations on each database.</w:t>
+        <w:t xml:space="preserve">In the following experiments, I need to understand how we can assert the database and schema of the target. I don’t think we will need to create multiple </w:t>
+      </w:r>
+      <w:proofErr w:type="spellStart"/>
+      <w:r>
+        <w:t>dbt</w:t>
+      </w:r>
+      <w:proofErr w:type="spellEnd"/>
+      <w:r>
+        <w:t xml:space="preserve"> projects to perform the operations on each database.</w:t>
       </w:r>
     </w:p>
     <w:p>
@@ -382,7 +506,23 @@
         <w:t xml:space="preserve">Packages - </w:t>
       </w:r>
       <w:r>
-        <w:t xml:space="preserve">Following ChatGPT, I was trying to use a dbt macro to re-create the schema.yml file. Here are some new learnings. </w:t>
+        <w:t xml:space="preserve">Following ChatGPT, I was trying to use a </w:t>
+      </w:r>
+      <w:proofErr w:type="spellStart"/>
+      <w:r>
+        <w:t>dbt</w:t>
+      </w:r>
+      <w:proofErr w:type="spellEnd"/>
+      <w:r>
+        <w:t xml:space="preserve"> macro to re-create the </w:t>
+      </w:r>
+      <w:proofErr w:type="spellStart"/>
+      <w:r>
+        <w:t>schema.yml</w:t>
+      </w:r>
+      <w:proofErr w:type="spellEnd"/>
+      <w:r>
+        <w:t xml:space="preserve"> file. Here are some new learnings. </w:t>
       </w:r>
     </w:p>
     <w:p>
@@ -396,8 +536,37 @@
       <w:r>
         <w:t xml:space="preserve">Command I was trying to run: </w:t>
       </w:r>
-      <w:r>
-        <w:t>dbt run-operation generate_model_yaml --args '{"model_name": "customers"}'</w:t>
+      <w:proofErr w:type="spellStart"/>
+      <w:r>
+        <w:t>dbt</w:t>
+      </w:r>
+      <w:proofErr w:type="spellEnd"/>
+      <w:r>
+        <w:t xml:space="preserve"> run-operation </w:t>
+      </w:r>
+      <w:proofErr w:type="spellStart"/>
+      <w:r>
+        <w:t>generate_model_yaml</w:t>
+      </w:r>
+      <w:proofErr w:type="spellEnd"/>
+      <w:r>
+        <w:t xml:space="preserve"> --</w:t>
+      </w:r>
+      <w:proofErr w:type="spellStart"/>
+      <w:r>
+        <w:t>args</w:t>
+      </w:r>
+      <w:proofErr w:type="spellEnd"/>
+      <w:r>
+        <w:t xml:space="preserve"> '{"</w:t>
+      </w:r>
+      <w:proofErr w:type="spellStart"/>
+      <w:r>
+        <w:t>model_name</w:t>
+      </w:r>
+      <w:proofErr w:type="spellEnd"/>
+      <w:r>
+        <w:t>": "customers"}'</w:t>
       </w:r>
     </w:p>
     <w:p>
@@ -421,7 +590,15 @@
         </w:numPr>
       </w:pPr>
       <w:r>
-        <w:t>Command: dbt deps (To test whether I have the package)</w:t>
+        <w:t xml:space="preserve">Command: </w:t>
+      </w:r>
+      <w:proofErr w:type="spellStart"/>
+      <w:r>
+        <w:t>dbt</w:t>
+      </w:r>
+      <w:proofErr w:type="spellEnd"/>
+      <w:r>
+        <w:t xml:space="preserve"> deps (To test whether I have the package)</w:t>
       </w:r>
     </w:p>
     <w:p>
@@ -433,7 +610,15 @@
         </w:numPr>
       </w:pPr>
       <w:r>
-        <w:t>Added info in yml file:</w:t>
+        <w:t xml:space="preserve">Added info in </w:t>
+      </w:r>
+      <w:proofErr w:type="spellStart"/>
+      <w:r>
+        <w:t>yml</w:t>
+      </w:r>
+      <w:proofErr w:type="spellEnd"/>
+      <w:r>
+        <w:t xml:space="preserve"> file:</w:t>
       </w:r>
       <w:r>
         <w:rPr>
@@ -491,8 +676,29 @@
         </w:numPr>
       </w:pPr>
       <w:r>
-        <w:t>Rerun Command: dbt deps – this will install that dbt-labs/codegen</w:t>
-      </w:r>
+        <w:t xml:space="preserve">Rerun Command: </w:t>
+      </w:r>
+      <w:proofErr w:type="spellStart"/>
+      <w:r>
+        <w:t>dbt</w:t>
+      </w:r>
+      <w:proofErr w:type="spellEnd"/>
+      <w:r>
+        <w:t xml:space="preserve"> deps – this will install that </w:t>
+      </w:r>
+      <w:proofErr w:type="spellStart"/>
+      <w:r>
+        <w:t>dbt</w:t>
+      </w:r>
+      <w:proofErr w:type="spellEnd"/>
+      <w:r>
+        <w:t>-labs/</w:t>
+      </w:r>
+      <w:proofErr w:type="spellStart"/>
+      <w:r>
+        <w:t>codegen</w:t>
+      </w:r>
+      <w:proofErr w:type="spellEnd"/>
     </w:p>
     <w:p>
       <w:pPr>
@@ -564,7 +770,23 @@
         <w:sym w:font="Wingdings" w:char="F0E0"/>
       </w:r>
       <w:r>
-        <w:t xml:space="preserve"> Followed this tutorial but using dbt cli to test with creating tables/views in BigQuery.</w:t>
+        <w:t xml:space="preserve"> Followed this tutorial but using </w:t>
+      </w:r>
+      <w:proofErr w:type="spellStart"/>
+      <w:r>
+        <w:t>dbt</w:t>
+      </w:r>
+      <w:proofErr w:type="spellEnd"/>
+      <w:r>
+        <w:t xml:space="preserve"> cli to test with creating tables/views in </w:t>
+      </w:r>
+      <w:proofErr w:type="spellStart"/>
+      <w:r>
+        <w:t>BigQuery</w:t>
+      </w:r>
+      <w:proofErr w:type="spellEnd"/>
+      <w:r>
+        <w:t>.</w:t>
       </w:r>
     </w:p>
     <w:p/>
@@ -582,7 +804,15 @@
         </w:numPr>
       </w:pPr>
       <w:r>
-        <w:t>5 Tips to better work on dbt projects.</w:t>
+        <w:t xml:space="preserve">5 Tips to better work on </w:t>
+      </w:r>
+      <w:proofErr w:type="spellStart"/>
+      <w:r>
+        <w:t>dbt</w:t>
+      </w:r>
+      <w:proofErr w:type="spellEnd"/>
+      <w:r>
+        <w:t xml:space="preserve"> projects.</w:t>
       </w:r>
     </w:p>
     <w:p>
@@ -677,7 +907,15 @@
         </w:numPr>
       </w:pPr>
       <w:r>
-        <w:t>In dbt_project.yml file you can refer the schema for the directories you defined.</w:t>
+        <w:t xml:space="preserve">In </w:t>
+      </w:r>
+      <w:proofErr w:type="spellStart"/>
+      <w:r>
+        <w:t>dbt_project.yml</w:t>
+      </w:r>
+      <w:proofErr w:type="spellEnd"/>
+      <w:r>
+        <w:t xml:space="preserve"> file you can refer the schema for the directories you defined.</w:t>
       </w:r>
     </w:p>
     <w:p>
@@ -689,7 +927,15 @@
         </w:numPr>
       </w:pPr>
       <w:r>
-        <w:t>You can just run dbt models within one directory</w:t>
+        <w:t xml:space="preserve">You can just run </w:t>
+      </w:r>
+      <w:proofErr w:type="spellStart"/>
+      <w:r>
+        <w:t>dbt</w:t>
+      </w:r>
+      <w:proofErr w:type="spellEnd"/>
+      <w:r>
+        <w:t xml:space="preserve"> models within one directory</w:t>
       </w:r>
     </w:p>
     <w:p>
@@ -817,7 +1063,15 @@
         </w:numPr>
       </w:pPr>
       <w:r>
-        <w:t>Add raw “sources” to dbt project</w:t>
+        <w:t xml:space="preserve">Add raw “sources” to </w:t>
+      </w:r>
+      <w:proofErr w:type="spellStart"/>
+      <w:r>
+        <w:t>dbt</w:t>
+      </w:r>
+      <w:proofErr w:type="spellEnd"/>
+      <w:r>
+        <w:t xml:space="preserve"> project</w:t>
       </w:r>
     </w:p>
     <w:p>
@@ -829,7 +1083,15 @@
         </w:numPr>
       </w:pPr>
       <w:r>
-        <w:t>It’s essentially just .yml files</w:t>
+        <w:t>It’s essentially just .</w:t>
+      </w:r>
+      <w:proofErr w:type="spellStart"/>
+      <w:r>
+        <w:t>yml</w:t>
+      </w:r>
+      <w:proofErr w:type="spellEnd"/>
+      <w:r>
+        <w:t xml:space="preserve"> files</w:t>
       </w:r>
       <w:r>
         <w:t>.</w:t>
@@ -844,7 +1106,15 @@
         </w:numPr>
       </w:pPr>
       <w:r>
-        <w:t>Default under model directory, but not exist by default</w:t>
+        <w:t xml:space="preserve">Default under model </w:t>
+      </w:r>
+      <w:proofErr w:type="gramStart"/>
+      <w:r>
+        <w:t>directory, but</w:t>
+      </w:r>
+      <w:proofErr w:type="gramEnd"/>
+      <w:r>
+        <w:t xml:space="preserve"> not exist by default</w:t>
       </w:r>
       <w:r>
         <w:t>.</w:t>
@@ -900,7 +1170,15 @@
         </w:numPr>
       </w:pPr>
       <w:r>
-        <w:t xml:space="preserve">I tried to setup two different schemas as the target for different folders in models, but it didn’t work well. The problem is that dbt always append default schema and the +schema value to </w:t>
+        <w:t xml:space="preserve">I tried to setup two different schemas as the target for different folders in models, but it didn’t work well. The problem is that </w:t>
+      </w:r>
+      <w:proofErr w:type="spellStart"/>
+      <w:r>
+        <w:t>dbt</w:t>
+      </w:r>
+      <w:proofErr w:type="spellEnd"/>
+      <w:r>
+        <w:t xml:space="preserve"> always append default schema and the +schema value to </w:t>
       </w:r>
       <w:r>
         <w:lastRenderedPageBreak/>
@@ -925,14 +1203,31 @@
         </w:numPr>
       </w:pPr>
       <w:r>
-        <w:t xml:space="preserve">Macro is easy to work with, you just need to create a .sql file with your macro function under your macro folder and then run </w:t>
-      </w:r>
+        <w:t>Macro is easy to work with, you just need to create a .</w:t>
+      </w:r>
+      <w:proofErr w:type="spellStart"/>
+      <w:r>
+        <w:t>sql</w:t>
+      </w:r>
+      <w:proofErr w:type="spellEnd"/>
+      <w:r>
+        <w:t xml:space="preserve"> file with your macro function under your macro folder and then run </w:t>
+      </w:r>
+      <w:proofErr w:type="spellStart"/>
       <w:r>
         <w:rPr>
           <w:rFonts w:ascii="Cascadia Code" w:hAnsi="Cascadia Code" w:cs="Cascadia Code"/>
           <w:highlight w:val="lightGray"/>
         </w:rPr>
-        <w:t>dbt clean</w:t>
+        <w:t>dbt</w:t>
+      </w:r>
+      <w:proofErr w:type="spellEnd"/>
+      <w:r>
+        <w:rPr>
+          <w:rFonts w:ascii="Cascadia Code" w:hAnsi="Cascadia Code" w:cs="Cascadia Code"/>
+          <w:highlight w:val="lightGray"/>
+        </w:rPr>
+        <w:t xml:space="preserve"> clean</w:t>
       </w:r>
       <w:r>
         <w:rPr>
@@ -954,6 +1249,90 @@
       </w:pPr>
       <w:r>
         <w:t>I also faced some challenges with the privilege of the running role and the target/source databases, which requires some preparation to grant the right access to the right users.</w:t>
+      </w:r>
+    </w:p>
+    <w:p>
+      <w:pPr>
+        <w:pStyle w:val="ListParagraph"/>
+        <w:numPr>
+          <w:ilvl w:val="0"/>
+          <w:numId w:val="4"/>
+        </w:numPr>
+      </w:pPr>
+      <w:r>
+        <w:t xml:space="preserve">To show documentations generated by </w:t>
+      </w:r>
+      <w:proofErr w:type="spellStart"/>
+      <w:r>
+        <w:t>dbt</w:t>
+      </w:r>
+      <w:proofErr w:type="spellEnd"/>
+      <w:r>
+        <w:t>, what I need to do is to run the following commands.</w:t>
+      </w:r>
+    </w:p>
+    <w:p>
+      <w:pPr>
+        <w:pStyle w:val="ListParagraph"/>
+        <w:numPr>
+          <w:ilvl w:val="1"/>
+          <w:numId w:val="4"/>
+        </w:numPr>
+        <w:rPr>
+          <w:rFonts w:ascii="Cascadia Code" w:hAnsi="Cascadia Code" w:cs="Cascadia Code"/>
+          <w:highlight w:val="lightGray"/>
+        </w:rPr>
+      </w:pPr>
+      <w:proofErr w:type="spellStart"/>
+      <w:r>
+        <w:rPr>
+          <w:rFonts w:ascii="Cascadia Code" w:hAnsi="Cascadia Code" w:cs="Cascadia Code"/>
+          <w:highlight w:val="lightGray"/>
+        </w:rPr>
+        <w:t>dbt</w:t>
+      </w:r>
+      <w:proofErr w:type="spellEnd"/>
+      <w:r>
+        <w:rPr>
+          <w:rFonts w:ascii="Cascadia Code" w:hAnsi="Cascadia Code" w:cs="Cascadia Code"/>
+          <w:highlight w:val="lightGray"/>
+        </w:rPr>
+        <w:t xml:space="preserve"> docs generate</w:t>
+      </w:r>
+    </w:p>
+    <w:p>
+      <w:pPr>
+        <w:pStyle w:val="ListParagraph"/>
+        <w:numPr>
+          <w:ilvl w:val="1"/>
+          <w:numId w:val="4"/>
+        </w:numPr>
+        <w:rPr>
+          <w:rFonts w:ascii="Cascadia Code" w:hAnsi="Cascadia Code" w:cs="Cascadia Code"/>
+        </w:rPr>
+      </w:pPr>
+      <w:proofErr w:type="spellStart"/>
+      <w:r>
+        <w:rPr>
+          <w:rFonts w:ascii="Cascadia Code" w:hAnsi="Cascadia Code" w:cs="Cascadia Code"/>
+        </w:rPr>
+        <w:t>dbt</w:t>
+      </w:r>
+      <w:proofErr w:type="spellEnd"/>
+      <w:r>
+        <w:rPr>
+          <w:rFonts w:ascii="Cascadia Code" w:hAnsi="Cascadia Code" w:cs="Cascadia Code"/>
+        </w:rPr>
+        <w:t xml:space="preserve"> docs serve</w:t>
+      </w:r>
+      <w:r>
+        <w:rPr>
+          <w:rFonts w:ascii="Cascadia Code" w:hAnsi="Cascadia Code" w:cs="Cascadia Code"/>
+        </w:rPr>
+        <w:t xml:space="preserve"> </w:t>
+      </w:r>
+      <w:r>
+        <w:t>– this command raises a server so I can see the documentations.</w:t>
       </w:r>
     </w:p>
     <w:p/>

</xml_diff>

<commit_message>
UPDATE - reorganise directory structure
</commit_message>
<xml_diff>
--- a/learning_notes/DBT Learning Notes.docx
+++ b/learning_notes/DBT Learning Notes.docx
@@ -1335,6 +1335,134 @@
         <w:t>– this command raises a server so I can see the documentations.</w:t>
       </w:r>
     </w:p>
+    <w:p>
+      <w:pPr>
+        <w:pStyle w:val="ListParagraph"/>
+        <w:numPr>
+          <w:ilvl w:val="0"/>
+          <w:numId w:val="4"/>
+        </w:numPr>
+        <w:rPr>
+          <w:rFonts w:ascii="Cascadia Code" w:hAnsi="Cascadia Code" w:cs="Cascadia Code"/>
+        </w:rPr>
+      </w:pPr>
+      <w:r>
+        <w:t>The real query is generated under target/compiled folder, where you can debug.</w:t>
+      </w:r>
+    </w:p>
+    <w:p>
+      <w:pPr>
+        <w:rPr>
+          <w:rFonts w:cs="Cascadia Code"/>
+        </w:rPr>
+      </w:pPr>
+      <w:r>
+        <w:rPr>
+          <w:rFonts w:cs="Cascadia Code"/>
+        </w:rPr>
+        <w:t>2025-02-28</w:t>
+      </w:r>
+    </w:p>
+    <w:p>
+      <w:pPr>
+        <w:pStyle w:val="ListParagraph"/>
+        <w:numPr>
+          <w:ilvl w:val="0"/>
+          <w:numId w:val="5"/>
+        </w:numPr>
+        <w:rPr>
+          <w:rFonts w:cs="Cascadia Code"/>
+        </w:rPr>
+      </w:pPr>
+      <w:r>
+        <w:rPr>
+          <w:rFonts w:cs="Cascadia Code"/>
+        </w:rPr>
+        <w:t>Custom schema</w:t>
+      </w:r>
+    </w:p>
+    <w:p>
+      <w:pPr>
+        <w:pStyle w:val="ListParagraph"/>
+        <w:numPr>
+          <w:ilvl w:val="1"/>
+          <w:numId w:val="5"/>
+        </w:numPr>
+        <w:rPr>
+          <w:rFonts w:cs="Cascadia Code"/>
+        </w:rPr>
+      </w:pPr>
+      <w:r>
+        <w:rPr>
+          <w:rFonts w:cs="Cascadia Code"/>
+        </w:rPr>
+        <w:t>Option A: in model file, config jinja, overwrite the value of schema.</w:t>
+      </w:r>
+    </w:p>
+    <w:p>
+      <w:pPr>
+        <w:pStyle w:val="ListParagraph"/>
+        <w:numPr>
+          <w:ilvl w:val="1"/>
+          <w:numId w:val="5"/>
+        </w:numPr>
+        <w:rPr>
+          <w:rFonts w:cs="Cascadia Code"/>
+        </w:rPr>
+      </w:pPr>
+      <w:r>
+        <w:rPr>
+          <w:rFonts w:cs="Cascadia Code"/>
+        </w:rPr>
+        <w:t xml:space="preserve">Option B: in </w:t>
+      </w:r>
+      <w:proofErr w:type="spellStart"/>
+      <w:r>
+        <w:rPr>
+          <w:rFonts w:cs="Cascadia Code"/>
+        </w:rPr>
+        <w:t>dbt_project.yml</w:t>
+      </w:r>
+      <w:proofErr w:type="spellEnd"/>
+      <w:r>
+        <w:rPr>
+          <w:rFonts w:cs="Cascadia Code"/>
+        </w:rPr>
+        <w:t>, +schema:&lt;</w:t>
+      </w:r>
+      <w:proofErr w:type="spellStart"/>
+      <w:r>
+        <w:rPr>
+          <w:rFonts w:cs="Cascadia Code"/>
+        </w:rPr>
+        <w:t>in_schema_name</w:t>
+      </w:r>
+      <w:proofErr w:type="spellEnd"/>
+      <w:r>
+        <w:rPr>
+          <w:rFonts w:cs="Cascadia Code"/>
+        </w:rPr>
+        <w:t>&gt;.</w:t>
+      </w:r>
+    </w:p>
+    <w:p>
+      <w:pPr>
+        <w:pStyle w:val="ListParagraph"/>
+        <w:numPr>
+          <w:ilvl w:val="2"/>
+          <w:numId w:val="5"/>
+        </w:numPr>
+        <w:rPr>
+          <w:rFonts w:cs="Cascadia Code"/>
+        </w:rPr>
+      </w:pPr>
+      <w:r>
+        <w:rPr>
+          <w:rFonts w:cs="Cascadia Code"/>
+        </w:rPr>
+        <w:t>But you need to create a macro to overwrite the schema.</w:t>
+      </w:r>
+    </w:p>
     <w:p/>
     <w:p/>
     <w:sectPr>
@@ -1465,7 +1593,96 @@
   <w:abstractNum w:abstractNumId="1" w15:restartNumberingAfterBreak="0">
     <w:nsid w:val="156E4241"/>
     <w:multiLevelType w:val="hybridMultilevel"/>
-    <w:tmpl w:val="C5AA9DF6"/>
+    <w:tmpl w:val="B308B9D6"/>
+    <w:lvl w:ilvl="0" w:tplc="F89ACF36">
+      <w:start w:val="1"/>
+      <w:numFmt w:val="decimal"/>
+      <w:lvlText w:val="%1."/>
+      <w:lvlJc w:val="left"/>
+      <w:pPr>
+        <w:ind w:left="720" w:hanging="360"/>
+      </w:pPr>
+      <w:rPr>
+        <w:rFonts w:asciiTheme="minorHAnsi" w:hAnsiTheme="minorHAnsi" w:hint="default"/>
+      </w:rPr>
+    </w:lvl>
+    <w:lvl w:ilvl="1" w:tplc="08090019">
+      <w:start w:val="1"/>
+      <w:numFmt w:val="lowerLetter"/>
+      <w:lvlText w:val="%2."/>
+      <w:lvlJc w:val="left"/>
+      <w:pPr>
+        <w:ind w:left="1440" w:hanging="360"/>
+      </w:pPr>
+    </w:lvl>
+    <w:lvl w:ilvl="2" w:tplc="0809001B">
+      <w:start w:val="1"/>
+      <w:numFmt w:val="lowerRoman"/>
+      <w:lvlText w:val="%3."/>
+      <w:lvlJc w:val="right"/>
+      <w:pPr>
+        <w:ind w:left="2160" w:hanging="180"/>
+      </w:pPr>
+    </w:lvl>
+    <w:lvl w:ilvl="3" w:tplc="0809000F" w:tentative="1">
+      <w:start w:val="1"/>
+      <w:numFmt w:val="decimal"/>
+      <w:lvlText w:val="%4."/>
+      <w:lvlJc w:val="left"/>
+      <w:pPr>
+        <w:ind w:left="2880" w:hanging="360"/>
+      </w:pPr>
+    </w:lvl>
+    <w:lvl w:ilvl="4" w:tplc="08090019" w:tentative="1">
+      <w:start w:val="1"/>
+      <w:numFmt w:val="lowerLetter"/>
+      <w:lvlText w:val="%5."/>
+      <w:lvlJc w:val="left"/>
+      <w:pPr>
+        <w:ind w:left="3600" w:hanging="360"/>
+      </w:pPr>
+    </w:lvl>
+    <w:lvl w:ilvl="5" w:tplc="0809001B" w:tentative="1">
+      <w:start w:val="1"/>
+      <w:numFmt w:val="lowerRoman"/>
+      <w:lvlText w:val="%6."/>
+      <w:lvlJc w:val="right"/>
+      <w:pPr>
+        <w:ind w:left="4320" w:hanging="180"/>
+      </w:pPr>
+    </w:lvl>
+    <w:lvl w:ilvl="6" w:tplc="0809000F" w:tentative="1">
+      <w:start w:val="1"/>
+      <w:numFmt w:val="decimal"/>
+      <w:lvlText w:val="%7."/>
+      <w:lvlJc w:val="left"/>
+      <w:pPr>
+        <w:ind w:left="5040" w:hanging="360"/>
+      </w:pPr>
+    </w:lvl>
+    <w:lvl w:ilvl="7" w:tplc="08090019" w:tentative="1">
+      <w:start w:val="1"/>
+      <w:numFmt w:val="lowerLetter"/>
+      <w:lvlText w:val="%8."/>
+      <w:lvlJc w:val="left"/>
+      <w:pPr>
+        <w:ind w:left="5760" w:hanging="360"/>
+      </w:pPr>
+    </w:lvl>
+    <w:lvl w:ilvl="8" w:tplc="0809001B" w:tentative="1">
+      <w:start w:val="1"/>
+      <w:numFmt w:val="lowerRoman"/>
+      <w:lvlText w:val="%9."/>
+      <w:lvlJc w:val="right"/>
+      <w:pPr>
+        <w:ind w:left="6480" w:hanging="180"/>
+      </w:pPr>
+    </w:lvl>
+  </w:abstractNum>
+  <w:abstractNum w:abstractNumId="2" w15:restartNumberingAfterBreak="0">
+    <w:nsid w:val="3DA8229B"/>
+    <w:multiLevelType w:val="hybridMultilevel"/>
+    <w:tmpl w:val="CCEE850E"/>
     <w:lvl w:ilvl="0" w:tplc="0809000F">
       <w:start w:val="1"/>
       <w:numFmt w:val="decimal"/>
@@ -1551,7 +1768,7 @@
       </w:pPr>
     </w:lvl>
   </w:abstractNum>
-  <w:abstractNum w:abstractNumId="2" w15:restartNumberingAfterBreak="0">
+  <w:abstractNum w:abstractNumId="3" w15:restartNumberingAfterBreak="0">
     <w:nsid w:val="49615994"/>
     <w:multiLevelType w:val="hybridMultilevel"/>
     <w:tmpl w:val="BE708124"/>
@@ -1664,7 +1881,7 @@
       </w:rPr>
     </w:lvl>
   </w:abstractNum>
-  <w:abstractNum w:abstractNumId="3" w15:restartNumberingAfterBreak="0">
+  <w:abstractNum w:abstractNumId="4" w15:restartNumberingAfterBreak="0">
     <w:nsid w:val="6DC03733"/>
     <w:multiLevelType w:val="hybridMultilevel"/>
     <w:tmpl w:val="3E861FBE"/>
@@ -1757,13 +1974,16 @@
     <w:abstractNumId w:val="0"/>
   </w:num>
   <w:num w:numId="2" w16cid:durableId="1099717333">
-    <w:abstractNumId w:val="2"/>
+    <w:abstractNumId w:val="3"/>
   </w:num>
   <w:num w:numId="3" w16cid:durableId="1969050022">
-    <w:abstractNumId w:val="3"/>
+    <w:abstractNumId w:val="4"/>
   </w:num>
   <w:num w:numId="4" w16cid:durableId="516966170">
     <w:abstractNumId w:val="1"/>
+  </w:num>
+  <w:num w:numId="5" w16cid:durableId="503588718">
+    <w:abstractNumId w:val="2"/>
   </w:num>
 </w:numbering>
 </file>
@@ -2708,6 +2928,24 @@
       <w:shd w:val="clear" w:color="auto" w:fill="E1DFDD"/>
     </w:rPr>
   </w:style>
+  <w:style w:type="paragraph" w:styleId="Date">
+    <w:name w:val="Date"/>
+    <w:basedOn w:val="Normal"/>
+    <w:next w:val="Normal"/>
+    <w:link w:val="DateChar"/>
+    <w:uiPriority w:val="99"/>
+    <w:semiHidden/>
+    <w:unhideWhenUsed/>
+    <w:rsid w:val="00D22F7C"/>
+  </w:style>
+  <w:style w:type="character" w:customStyle="1" w:styleId="DateChar">
+    <w:name w:val="Date Char"/>
+    <w:basedOn w:val="DefaultParagraphFont"/>
+    <w:link w:val="Date"/>
+    <w:uiPriority w:val="99"/>
+    <w:semiHidden/>
+    <w:rsid w:val="00D22F7C"/>
+  </w:style>
 </w:styles>
 </file>
 

</xml_diff>

<commit_message>
UPDATE - experiment with dbt custom schema test feature.
</commit_message>
<xml_diff>
--- a/learning_notes/DBT Learning Notes.docx
+++ b/learning_notes/DBT Learning Notes.docx
@@ -40,13 +40,8 @@
           <w:numId w:val="2"/>
         </w:numPr>
       </w:pPr>
-      <w:proofErr w:type="spellStart"/>
-      <w:r>
-        <w:t>Dbt</w:t>
-      </w:r>
-      <w:proofErr w:type="spellEnd"/>
-      <w:r>
-        <w:t xml:space="preserve"> helps taking care of the materialization.</w:t>
+      <w:r>
+        <w:t>Dbt helps taking care of the materialization.</w:t>
       </w:r>
     </w:p>
     <w:p>
@@ -89,13 +84,8 @@
           <w:numId w:val="2"/>
         </w:numPr>
       </w:pPr>
-      <w:proofErr w:type="spellStart"/>
-      <w:r>
-        <w:t>DRYer</w:t>
-      </w:r>
-      <w:proofErr w:type="spellEnd"/>
-      <w:r>
-        <w:t xml:space="preserve"> code by macros, hooks and package management (what are these three???).</w:t>
+      <w:r>
+        <w:t>DRYer code by macros, hooks and package management (what are these three???).</w:t>
       </w:r>
     </w:p>
     <w:p>
@@ -214,15 +204,7 @@
     <w:p/>
     <w:p>
       <w:r>
-        <w:t xml:space="preserve">Two ways to use </w:t>
-      </w:r>
-      <w:proofErr w:type="spellStart"/>
-      <w:r>
-        <w:t>dbt</w:t>
-      </w:r>
-      <w:proofErr w:type="spellEnd"/>
-      <w:r>
-        <w:t>:</w:t>
+        <w:t>Two ways to use dbt:</w:t>
       </w:r>
     </w:p>
     <w:p>
@@ -233,21 +215,8 @@
           <w:numId w:val="1"/>
         </w:numPr>
       </w:pPr>
-      <w:proofErr w:type="spellStart"/>
-      <w:r>
-        <w:t>dbt</w:t>
-      </w:r>
-      <w:proofErr w:type="spellEnd"/>
-      <w:r>
-        <w:t xml:space="preserve"> Cloud – managed by </w:t>
-      </w:r>
-      <w:proofErr w:type="spellStart"/>
-      <w:r>
-        <w:t>dbt</w:t>
-      </w:r>
-      <w:proofErr w:type="spellEnd"/>
-      <w:r>
-        <w:t xml:space="preserve"> team for infrastructure, making your life easier, but $ involved.</w:t>
+      <w:r>
+        <w:t>dbt Cloud – managed by dbt team for infrastructure, making your life easier, but $ involved.</w:t>
       </w:r>
     </w:p>
     <w:p>
@@ -258,13 +227,8 @@
           <w:numId w:val="1"/>
         </w:numPr>
       </w:pPr>
-      <w:proofErr w:type="spellStart"/>
-      <w:r>
-        <w:t>dbt</w:t>
-      </w:r>
-      <w:proofErr w:type="spellEnd"/>
-      <w:r>
-        <w:t xml:space="preserve"> Core – open-source tool, manually setup and locally maintain it. Installed through command line.</w:t>
+      <w:r>
+        <w:t>dbt Core – open-source tool, manually setup and locally maintain it. Installed through command line.</w:t>
       </w:r>
     </w:p>
     <w:p/>
@@ -275,23 +239,7 @@
     </w:p>
     <w:p>
       <w:r>
-        <w:t xml:space="preserve">I tried integrating one </w:t>
-      </w:r>
-      <w:proofErr w:type="spellStart"/>
-      <w:r>
-        <w:t>dbt</w:t>
-      </w:r>
-      <w:proofErr w:type="spellEnd"/>
-      <w:r>
-        <w:t xml:space="preserve"> initialization with my Snowflake trial account in my exiting project (</w:t>
-      </w:r>
-      <w:proofErr w:type="spellStart"/>
-      <w:r>
-        <w:t>streaming_data_lakehouse_lab</w:t>
-      </w:r>
-      <w:proofErr w:type="spellEnd"/>
-      <w:r>
-        <w:t>), the process is easy to follow. Some of the critical points include:</w:t>
+        <w:t>I tried integrating one dbt initialization with my Snowflake trial account in my exiting project (streaming_data_lakehouse_lab), the process is easy to follow. Some of the critical points include:</w:t>
       </w:r>
     </w:p>
     <w:p>
@@ -304,15 +252,7 @@
       </w:pPr>
       <w:r>
         <w:lastRenderedPageBreak/>
-        <w:t xml:space="preserve">Other than using pip to install </w:t>
-      </w:r>
-      <w:proofErr w:type="spellStart"/>
-      <w:r>
-        <w:t>dbt</w:t>
-      </w:r>
-      <w:proofErr w:type="spellEnd"/>
-      <w:r>
-        <w:t xml:space="preserve">-core, you will also need to install the adapter for the database you are trying to connect to. </w:t>
+        <w:t xml:space="preserve">Other than using pip to install dbt-core, you will also need to install the adapter for the database you are trying to connect to. </w:t>
       </w:r>
     </w:p>
     <w:p>
@@ -364,23 +304,7 @@
         </w:numPr>
       </w:pPr>
       <w:r>
-        <w:t xml:space="preserve">When you run the </w:t>
-      </w:r>
-      <w:proofErr w:type="spellStart"/>
-      <w:r>
-        <w:t>dbt</w:t>
-      </w:r>
-      <w:proofErr w:type="spellEnd"/>
-      <w:r>
-        <w:t xml:space="preserve"> </w:t>
-      </w:r>
-      <w:proofErr w:type="spellStart"/>
-      <w:r>
-        <w:t>init</w:t>
-      </w:r>
-      <w:proofErr w:type="spellEnd"/>
-      <w:r>
-        <w:t xml:space="preserve"> command for the first time, its interactive cli will ask your snowflake connection information. </w:t>
+        <w:t xml:space="preserve">When you run the dbt init command for the first time, its interactive cli will ask your snowflake connection information. </w:t>
       </w:r>
     </w:p>
     <w:p>
@@ -392,15 +316,7 @@
         </w:numPr>
       </w:pPr>
       <w:r>
-        <w:t>When providing account name, you just need the &lt;account-name&gt; part in “&lt;account-name</w:t>
-      </w:r>
-      <w:proofErr w:type="gramStart"/>
-      <w:r>
-        <w:t>&gt;.snowflakecomputing.com</w:t>
-      </w:r>
-      <w:proofErr w:type="gramEnd"/>
-      <w:r>
-        <w:t>”</w:t>
+        <w:t>When providing account name, you just need the &lt;account-name&gt; part in “&lt;account-name&gt;.snowflakecomputing.com”</w:t>
       </w:r>
     </w:p>
     <w:p>
@@ -412,31 +328,7 @@
         </w:numPr>
       </w:pPr>
       <w:r>
-        <w:t xml:space="preserve">After the </w:t>
-      </w:r>
-      <w:proofErr w:type="spellStart"/>
-      <w:r>
-        <w:t>dbt</w:t>
-      </w:r>
-      <w:proofErr w:type="spellEnd"/>
-      <w:r>
-        <w:t xml:space="preserve"> </w:t>
-      </w:r>
-      <w:proofErr w:type="spellStart"/>
-      <w:r>
-        <w:t>init</w:t>
-      </w:r>
-      <w:proofErr w:type="spellEnd"/>
-      <w:r>
-        <w:t xml:space="preserve"> commands completes, there will be a </w:t>
-      </w:r>
-      <w:proofErr w:type="spellStart"/>
-      <w:r>
-        <w:t>profile.yml</w:t>
-      </w:r>
-      <w:proofErr w:type="spellEnd"/>
-      <w:r>
-        <w:t xml:space="preserve"> file created under your user directory, in which the database connection info is stored. You can update this file later to </w:t>
+        <w:t xml:space="preserve">After the dbt init commands completes, there will be a profile.yml file created under your user directory, in which the database connection info is stored. You can update this file later to </w:t>
       </w:r>
       <w:r>
         <w:t>change targets.</w:t>
@@ -451,15 +343,7 @@
         </w:numPr>
       </w:pPr>
       <w:r>
-        <w:t xml:space="preserve">Meanwhile, there will be a </w:t>
-      </w:r>
-      <w:proofErr w:type="spellStart"/>
-      <w:r>
-        <w:t>dbt_project.yml</w:t>
-      </w:r>
-      <w:proofErr w:type="spellEnd"/>
-      <w:r>
-        <w:t xml:space="preserve"> file created in your project folder. This file is critical to setup the project. </w:t>
+        <w:t xml:space="preserve">Meanwhile, there will be a dbt_project.yml file created in your project folder. This file is critical to setup the project. </w:t>
       </w:r>
     </w:p>
     <w:p>
@@ -483,15 +367,7 @@
         </w:numPr>
       </w:pPr>
       <w:r>
-        <w:t xml:space="preserve">In the following experiments, I need to understand how we can assert the database and schema of the target. I don’t think we will need to create multiple </w:t>
-      </w:r>
-      <w:proofErr w:type="spellStart"/>
-      <w:r>
-        <w:t>dbt</w:t>
-      </w:r>
-      <w:proofErr w:type="spellEnd"/>
-      <w:r>
-        <w:t xml:space="preserve"> projects to perform the operations on each database.</w:t>
+        <w:t>In the following experiments, I need to understand how we can assert the database and schema of the target. I don’t think we will need to create multiple dbt projects to perform the operations on each database.</w:t>
       </w:r>
     </w:p>
     <w:p>
@@ -506,23 +382,7 @@
         <w:t xml:space="preserve">Packages - </w:t>
       </w:r>
       <w:r>
-        <w:t xml:space="preserve">Following ChatGPT, I was trying to use a </w:t>
-      </w:r>
-      <w:proofErr w:type="spellStart"/>
-      <w:r>
-        <w:t>dbt</w:t>
-      </w:r>
-      <w:proofErr w:type="spellEnd"/>
-      <w:r>
-        <w:t xml:space="preserve"> macro to re-create the </w:t>
-      </w:r>
-      <w:proofErr w:type="spellStart"/>
-      <w:r>
-        <w:t>schema.yml</w:t>
-      </w:r>
-      <w:proofErr w:type="spellEnd"/>
-      <w:r>
-        <w:t xml:space="preserve"> file. Here are some new learnings. </w:t>
+        <w:t xml:space="preserve">Following ChatGPT, I was trying to use a dbt macro to re-create the schema.yml file. Here are some new learnings. </w:t>
       </w:r>
     </w:p>
     <w:p>
@@ -536,37 +396,8 @@
       <w:r>
         <w:t xml:space="preserve">Command I was trying to run: </w:t>
       </w:r>
-      <w:proofErr w:type="spellStart"/>
-      <w:r>
-        <w:t>dbt</w:t>
-      </w:r>
-      <w:proofErr w:type="spellEnd"/>
-      <w:r>
-        <w:t xml:space="preserve"> run-operation </w:t>
-      </w:r>
-      <w:proofErr w:type="spellStart"/>
-      <w:r>
-        <w:t>generate_model_yaml</w:t>
-      </w:r>
-      <w:proofErr w:type="spellEnd"/>
-      <w:r>
-        <w:t xml:space="preserve"> --</w:t>
-      </w:r>
-      <w:proofErr w:type="spellStart"/>
-      <w:r>
-        <w:t>args</w:t>
-      </w:r>
-      <w:proofErr w:type="spellEnd"/>
-      <w:r>
-        <w:t xml:space="preserve"> '{"</w:t>
-      </w:r>
-      <w:proofErr w:type="spellStart"/>
-      <w:r>
-        <w:t>model_name</w:t>
-      </w:r>
-      <w:proofErr w:type="spellEnd"/>
-      <w:r>
-        <w:t>": "customers"}'</w:t>
+      <w:r>
+        <w:t>dbt run-operation generate_model_yaml --args '{"model_name": "customers"}'</w:t>
       </w:r>
     </w:p>
     <w:p>
@@ -590,15 +421,7 @@
         </w:numPr>
       </w:pPr>
       <w:r>
-        <w:t xml:space="preserve">Command: </w:t>
-      </w:r>
-      <w:proofErr w:type="spellStart"/>
-      <w:r>
-        <w:t>dbt</w:t>
-      </w:r>
-      <w:proofErr w:type="spellEnd"/>
-      <w:r>
-        <w:t xml:space="preserve"> deps (To test whether I have the package)</w:t>
+        <w:t>Command: dbt deps (To test whether I have the package)</w:t>
       </w:r>
     </w:p>
     <w:p>
@@ -610,15 +433,7 @@
         </w:numPr>
       </w:pPr>
       <w:r>
-        <w:t xml:space="preserve">Added info in </w:t>
-      </w:r>
-      <w:proofErr w:type="spellStart"/>
-      <w:r>
-        <w:t>yml</w:t>
-      </w:r>
-      <w:proofErr w:type="spellEnd"/>
-      <w:r>
-        <w:t xml:space="preserve"> file:</w:t>
+        <w:t>Added info in yml file:</w:t>
       </w:r>
       <w:r>
         <w:rPr>
@@ -676,29 +491,8 @@
         </w:numPr>
       </w:pPr>
       <w:r>
-        <w:t xml:space="preserve">Rerun Command: </w:t>
-      </w:r>
-      <w:proofErr w:type="spellStart"/>
-      <w:r>
-        <w:t>dbt</w:t>
-      </w:r>
-      <w:proofErr w:type="spellEnd"/>
-      <w:r>
-        <w:t xml:space="preserve"> deps – this will install that </w:t>
-      </w:r>
-      <w:proofErr w:type="spellStart"/>
-      <w:r>
-        <w:t>dbt</w:t>
-      </w:r>
-      <w:proofErr w:type="spellEnd"/>
-      <w:r>
-        <w:t>-labs/</w:t>
-      </w:r>
-      <w:proofErr w:type="spellStart"/>
-      <w:r>
-        <w:t>codegen</w:t>
-      </w:r>
-      <w:proofErr w:type="spellEnd"/>
+        <w:t>Rerun Command: dbt deps – this will install that dbt-labs/codegen</w:t>
+      </w:r>
     </w:p>
     <w:p>
       <w:pPr>
@@ -770,23 +564,7 @@
         <w:sym w:font="Wingdings" w:char="F0E0"/>
       </w:r>
       <w:r>
-        <w:t xml:space="preserve"> Followed this tutorial but using </w:t>
-      </w:r>
-      <w:proofErr w:type="spellStart"/>
-      <w:r>
-        <w:t>dbt</w:t>
-      </w:r>
-      <w:proofErr w:type="spellEnd"/>
-      <w:r>
-        <w:t xml:space="preserve"> cli to test with creating tables/views in </w:t>
-      </w:r>
-      <w:proofErr w:type="spellStart"/>
-      <w:r>
-        <w:t>BigQuery</w:t>
-      </w:r>
-      <w:proofErr w:type="spellEnd"/>
-      <w:r>
-        <w:t>.</w:t>
+        <w:t xml:space="preserve"> Followed this tutorial but using dbt cli to test with creating tables/views in BigQuery.</w:t>
       </w:r>
     </w:p>
     <w:p/>
@@ -804,15 +582,7 @@
         </w:numPr>
       </w:pPr>
       <w:r>
-        <w:t xml:space="preserve">5 Tips to better work on </w:t>
-      </w:r>
-      <w:proofErr w:type="spellStart"/>
-      <w:r>
-        <w:t>dbt</w:t>
-      </w:r>
-      <w:proofErr w:type="spellEnd"/>
-      <w:r>
-        <w:t xml:space="preserve"> projects.</w:t>
+        <w:t>5 Tips to better work on dbt projects.</w:t>
       </w:r>
     </w:p>
     <w:p>
@@ -907,15 +677,7 @@
         </w:numPr>
       </w:pPr>
       <w:r>
-        <w:t xml:space="preserve">In </w:t>
-      </w:r>
-      <w:proofErr w:type="spellStart"/>
-      <w:r>
-        <w:t>dbt_project.yml</w:t>
-      </w:r>
-      <w:proofErr w:type="spellEnd"/>
-      <w:r>
-        <w:t xml:space="preserve"> file you can refer the schema for the directories you defined.</w:t>
+        <w:t>In dbt_project.yml file you can refer the schema for the directories you defined.</w:t>
       </w:r>
     </w:p>
     <w:p>
@@ -927,15 +689,7 @@
         </w:numPr>
       </w:pPr>
       <w:r>
-        <w:t xml:space="preserve">You can just run </w:t>
-      </w:r>
-      <w:proofErr w:type="spellStart"/>
-      <w:r>
-        <w:t>dbt</w:t>
-      </w:r>
-      <w:proofErr w:type="spellEnd"/>
-      <w:r>
-        <w:t xml:space="preserve"> models within one directory</w:t>
+        <w:t>You can just run dbt models within one directory</w:t>
       </w:r>
     </w:p>
     <w:p>
@@ -1063,15 +817,7 @@
         </w:numPr>
       </w:pPr>
       <w:r>
-        <w:t xml:space="preserve">Add raw “sources” to </w:t>
-      </w:r>
-      <w:proofErr w:type="spellStart"/>
-      <w:r>
-        <w:t>dbt</w:t>
-      </w:r>
-      <w:proofErr w:type="spellEnd"/>
-      <w:r>
-        <w:t xml:space="preserve"> project</w:t>
+        <w:t>Add raw “sources” to dbt project</w:t>
       </w:r>
     </w:p>
     <w:p>
@@ -1083,15 +829,7 @@
         </w:numPr>
       </w:pPr>
       <w:r>
-        <w:t>It’s essentially just .</w:t>
-      </w:r>
-      <w:proofErr w:type="spellStart"/>
-      <w:r>
-        <w:t>yml</w:t>
-      </w:r>
-      <w:proofErr w:type="spellEnd"/>
-      <w:r>
-        <w:t xml:space="preserve"> files</w:t>
+        <w:t>It’s essentially just .yml files</w:t>
       </w:r>
       <w:r>
         <w:t>.</w:t>
@@ -1106,15 +844,7 @@
         </w:numPr>
       </w:pPr>
       <w:r>
-        <w:t xml:space="preserve">Default under model </w:t>
-      </w:r>
-      <w:proofErr w:type="gramStart"/>
-      <w:r>
-        <w:t>directory, but</w:t>
-      </w:r>
-      <w:proofErr w:type="gramEnd"/>
-      <w:r>
-        <w:t xml:space="preserve"> not exist by default</w:t>
+        <w:t>Default under model directory, but not exist by default</w:t>
       </w:r>
       <w:r>
         <w:t>.</w:t>
@@ -1170,15 +900,7 @@
         </w:numPr>
       </w:pPr>
       <w:r>
-        <w:t xml:space="preserve">I tried to setup two different schemas as the target for different folders in models, but it didn’t work well. The problem is that </w:t>
-      </w:r>
-      <w:proofErr w:type="spellStart"/>
-      <w:r>
-        <w:t>dbt</w:t>
-      </w:r>
-      <w:proofErr w:type="spellEnd"/>
-      <w:r>
-        <w:t xml:space="preserve"> always append default schema and the +schema value to </w:t>
+        <w:t xml:space="preserve">I tried to setup two different schemas as the target for different folders in models, but it didn’t work well. The problem is that dbt always append default schema and the +schema value to </w:t>
       </w:r>
       <w:r>
         <w:lastRenderedPageBreak/>
@@ -1203,52 +925,94 @@
         </w:numPr>
       </w:pPr>
       <w:r>
-        <w:t>Macro is easy to work with, you just need to create a .</w:t>
-      </w:r>
-      <w:proofErr w:type="spellStart"/>
-      <w:r>
-        <w:t>sql</w:t>
-      </w:r>
-      <w:proofErr w:type="spellEnd"/>
-      <w:r>
-        <w:t xml:space="preserve"> file with your macro function under your macro folder and then run </w:t>
-      </w:r>
-      <w:proofErr w:type="spellStart"/>
+        <w:t xml:space="preserve">Macro is easy to work with, you just need to create a .sql file with your macro function under your macro folder and then run </w:t>
+      </w:r>
       <w:r>
         <w:rPr>
           <w:rFonts w:ascii="Cascadia Code" w:hAnsi="Cascadia Code" w:cs="Cascadia Code"/>
           <w:highlight w:val="lightGray"/>
         </w:rPr>
-        <w:t>dbt</w:t>
-      </w:r>
-      <w:proofErr w:type="spellEnd"/>
-      <w:r>
+        <w:t>dbt clean</w:t>
+      </w:r>
+      <w:r>
+        <w:rPr>
+          <w:rFonts w:ascii="Cascadia Code" w:hAnsi="Cascadia Code" w:cs="Cascadia Code"/>
+        </w:rPr>
+        <w:t xml:space="preserve"> </w:t>
+      </w:r>
+      <w:r>
+        <w:t xml:space="preserve">to ensure the cache is cleared. </w:t>
+      </w:r>
+    </w:p>
+    <w:p>
+      <w:pPr>
+        <w:pStyle w:val="ListParagraph"/>
+        <w:numPr>
+          <w:ilvl w:val="2"/>
+          <w:numId w:val="4"/>
+        </w:numPr>
+      </w:pPr>
+      <w:r>
+        <w:t>I also faced some challenges with the privilege of the running role and the target/source databases, which requires some preparation to grant the right access to the right users.</w:t>
+      </w:r>
+    </w:p>
+    <w:p>
+      <w:pPr>
+        <w:pStyle w:val="ListParagraph"/>
+        <w:numPr>
+          <w:ilvl w:val="0"/>
+          <w:numId w:val="4"/>
+        </w:numPr>
+      </w:pPr>
+      <w:r>
+        <w:t>To show documentations generated by dbt, what I need to do is to run the following commands.</w:t>
+      </w:r>
+    </w:p>
+    <w:p>
+      <w:pPr>
+        <w:pStyle w:val="ListParagraph"/>
+        <w:numPr>
+          <w:ilvl w:val="1"/>
+          <w:numId w:val="4"/>
+        </w:numPr>
         <w:rPr>
           <w:rFonts w:ascii="Cascadia Code" w:hAnsi="Cascadia Code" w:cs="Cascadia Code"/>
           <w:highlight w:val="lightGray"/>
         </w:rPr>
-        <w:t xml:space="preserve"> clean</w:t>
-      </w:r>
+      </w:pPr>
       <w:r>
         <w:rPr>
           <w:rFonts w:ascii="Cascadia Code" w:hAnsi="Cascadia Code" w:cs="Cascadia Code"/>
+          <w:highlight w:val="lightGray"/>
+        </w:rPr>
+        <w:t>dbt docs generate</w:t>
+      </w:r>
+    </w:p>
+    <w:p>
+      <w:pPr>
+        <w:pStyle w:val="ListParagraph"/>
+        <w:numPr>
+          <w:ilvl w:val="1"/>
+          <w:numId w:val="4"/>
+        </w:numPr>
+        <w:rPr>
+          <w:rFonts w:ascii="Cascadia Code" w:hAnsi="Cascadia Code" w:cs="Cascadia Code"/>
+        </w:rPr>
+      </w:pPr>
+      <w:r>
+        <w:rPr>
+          <w:rFonts w:ascii="Cascadia Code" w:hAnsi="Cascadia Code" w:cs="Cascadia Code"/>
+        </w:rPr>
+        <w:t>dbt docs serve</w:t>
+      </w:r>
+      <w:r>
+        <w:rPr>
+          <w:rFonts w:ascii="Cascadia Code" w:hAnsi="Cascadia Code" w:cs="Cascadia Code"/>
         </w:rPr>
         <w:t xml:space="preserve"> </w:t>
       </w:r>
       <w:r>
-        <w:t xml:space="preserve">to ensure the cache is cleared. </w:t>
-      </w:r>
-    </w:p>
-    <w:p>
-      <w:pPr>
-        <w:pStyle w:val="ListParagraph"/>
-        <w:numPr>
-          <w:ilvl w:val="2"/>
-          <w:numId w:val="4"/>
-        </w:numPr>
-      </w:pPr>
-      <w:r>
-        <w:t>I also faced some challenges with the privilege of the running role and the target/source databases, which requires some preparation to grant the right access to the right users.</w:t>
+        <w:t>– this command raises a server so I can see the documentations.</w:t>
       </w:r>
     </w:p>
     <w:p>
@@ -1258,90 +1022,6 @@
           <w:ilvl w:val="0"/>
           <w:numId w:val="4"/>
         </w:numPr>
-      </w:pPr>
-      <w:r>
-        <w:t xml:space="preserve">To show documentations generated by </w:t>
-      </w:r>
-      <w:proofErr w:type="spellStart"/>
-      <w:r>
-        <w:t>dbt</w:t>
-      </w:r>
-      <w:proofErr w:type="spellEnd"/>
-      <w:r>
-        <w:t>, what I need to do is to run the following commands.</w:t>
-      </w:r>
-    </w:p>
-    <w:p>
-      <w:pPr>
-        <w:pStyle w:val="ListParagraph"/>
-        <w:numPr>
-          <w:ilvl w:val="1"/>
-          <w:numId w:val="4"/>
-        </w:numPr>
-        <w:rPr>
-          <w:rFonts w:ascii="Cascadia Code" w:hAnsi="Cascadia Code" w:cs="Cascadia Code"/>
-          <w:highlight w:val="lightGray"/>
-        </w:rPr>
-      </w:pPr>
-      <w:proofErr w:type="spellStart"/>
-      <w:r>
-        <w:rPr>
-          <w:rFonts w:ascii="Cascadia Code" w:hAnsi="Cascadia Code" w:cs="Cascadia Code"/>
-          <w:highlight w:val="lightGray"/>
-        </w:rPr>
-        <w:t>dbt</w:t>
-      </w:r>
-      <w:proofErr w:type="spellEnd"/>
-      <w:r>
-        <w:rPr>
-          <w:rFonts w:ascii="Cascadia Code" w:hAnsi="Cascadia Code" w:cs="Cascadia Code"/>
-          <w:highlight w:val="lightGray"/>
-        </w:rPr>
-        <w:t xml:space="preserve"> docs generate</w:t>
-      </w:r>
-    </w:p>
-    <w:p>
-      <w:pPr>
-        <w:pStyle w:val="ListParagraph"/>
-        <w:numPr>
-          <w:ilvl w:val="1"/>
-          <w:numId w:val="4"/>
-        </w:numPr>
-        <w:rPr>
-          <w:rFonts w:ascii="Cascadia Code" w:hAnsi="Cascadia Code" w:cs="Cascadia Code"/>
-        </w:rPr>
-      </w:pPr>
-      <w:proofErr w:type="spellStart"/>
-      <w:r>
-        <w:rPr>
-          <w:rFonts w:ascii="Cascadia Code" w:hAnsi="Cascadia Code" w:cs="Cascadia Code"/>
-        </w:rPr>
-        <w:t>dbt</w:t>
-      </w:r>
-      <w:proofErr w:type="spellEnd"/>
-      <w:r>
-        <w:rPr>
-          <w:rFonts w:ascii="Cascadia Code" w:hAnsi="Cascadia Code" w:cs="Cascadia Code"/>
-        </w:rPr>
-        <w:t xml:space="preserve"> docs serve</w:t>
-      </w:r>
-      <w:r>
-        <w:rPr>
-          <w:rFonts w:ascii="Cascadia Code" w:hAnsi="Cascadia Code" w:cs="Cascadia Code"/>
-        </w:rPr>
-        <w:t xml:space="preserve"> </w:t>
-      </w:r>
-      <w:r>
-        <w:t>– this command raises a server so I can see the documentations.</w:t>
-      </w:r>
-    </w:p>
-    <w:p>
-      <w:pPr>
-        <w:pStyle w:val="ListParagraph"/>
-        <w:numPr>
-          <w:ilvl w:val="0"/>
-          <w:numId w:val="4"/>
-        </w:numPr>
         <w:rPr>
           <w:rFonts w:ascii="Cascadia Code" w:hAnsi="Cascadia Code" w:cs="Cascadia Code"/>
         </w:rPr>
@@ -1414,35 +1094,7 @@
         <w:rPr>
           <w:rFonts w:cs="Cascadia Code"/>
         </w:rPr>
-        <w:t xml:space="preserve">Option B: in </w:t>
-      </w:r>
-      <w:proofErr w:type="spellStart"/>
-      <w:r>
-        <w:rPr>
-          <w:rFonts w:cs="Cascadia Code"/>
-        </w:rPr>
-        <w:t>dbt_project.yml</w:t>
-      </w:r>
-      <w:proofErr w:type="spellEnd"/>
-      <w:r>
-        <w:rPr>
-          <w:rFonts w:cs="Cascadia Code"/>
-        </w:rPr>
-        <w:t>, +schema:&lt;</w:t>
-      </w:r>
-      <w:proofErr w:type="spellStart"/>
-      <w:r>
-        <w:rPr>
-          <w:rFonts w:cs="Cascadia Code"/>
-        </w:rPr>
-        <w:t>in_schema_name</w:t>
-      </w:r>
-      <w:proofErr w:type="spellEnd"/>
-      <w:r>
-        <w:rPr>
-          <w:rFonts w:cs="Cascadia Code"/>
-        </w:rPr>
-        <w:t>&gt;.</w:t>
+        <w:t>Option B: in dbt_project.yml, +schema:&lt;in_schema_name&gt;.</w:t>
       </w:r>
     </w:p>
     <w:p>
@@ -1461,6 +1113,127 @@
           <w:rFonts w:cs="Cascadia Code"/>
         </w:rPr>
         <w:t>But you need to create a macro to overwrite the schema.</w:t>
+      </w:r>
+    </w:p>
+    <w:p>
+      <w:pPr>
+        <w:rPr>
+          <w:rFonts w:cs="Cascadia Code"/>
+        </w:rPr>
+      </w:pPr>
+      <w:r>
+        <w:rPr>
+          <w:rFonts w:cs="Cascadia Code"/>
+        </w:rPr>
+        <w:t>2025-03-07</w:t>
+      </w:r>
+    </w:p>
+    <w:p>
+      <w:pPr>
+        <w:pStyle w:val="ListParagraph"/>
+        <w:numPr>
+          <w:ilvl w:val="0"/>
+          <w:numId w:val="6"/>
+        </w:numPr>
+        <w:rPr>
+          <w:rFonts w:cs="Cascadia Code"/>
+        </w:rPr>
+      </w:pPr>
+      <w:r>
+        <w:rPr>
+          <w:rFonts w:cs="Cascadia Code"/>
+        </w:rPr>
+        <w:t>Custom schema test:</w:t>
+      </w:r>
+    </w:p>
+    <w:p>
+      <w:pPr>
+        <w:pStyle w:val="ListParagraph"/>
+        <w:numPr>
+          <w:ilvl w:val="1"/>
+          <w:numId w:val="6"/>
+        </w:numPr>
+        <w:rPr>
+          <w:rFonts w:cs="Cascadia Code"/>
+        </w:rPr>
+      </w:pPr>
+      <w:r>
+        <w:rPr>
+          <w:rFonts w:cs="Cascadia Code"/>
+        </w:rPr>
+        <w:t>Very useful feature</w:t>
+      </w:r>
+    </w:p>
+    <w:p>
+      <w:pPr>
+        <w:pStyle w:val="ListParagraph"/>
+        <w:numPr>
+          <w:ilvl w:val="1"/>
+          <w:numId w:val="6"/>
+        </w:numPr>
+        <w:rPr>
+          <w:rFonts w:cs="Cascadia Code"/>
+        </w:rPr>
+      </w:pPr>
+      <w:r>
+        <w:rPr>
+          <w:rFonts w:cs="Cascadia Code"/>
+        </w:rPr>
+        <w:t>User needs to create a macro with prefix “test_” under macro folder.</w:t>
+      </w:r>
+    </w:p>
+    <w:p>
+      <w:pPr>
+        <w:pStyle w:val="ListParagraph"/>
+        <w:numPr>
+          <w:ilvl w:val="1"/>
+          <w:numId w:val="6"/>
+        </w:numPr>
+        <w:rPr>
+          <w:rFonts w:cs="Cascadia Code"/>
+        </w:rPr>
+      </w:pPr>
+      <w:r>
+        <w:rPr>
+          <w:rFonts w:cs="Cascadia Code"/>
+        </w:rPr>
+        <w:t>User can overwrite existing tests.</w:t>
+      </w:r>
+    </w:p>
+    <w:p>
+      <w:pPr>
+        <w:pStyle w:val="ListParagraph"/>
+        <w:numPr>
+          <w:ilvl w:val="1"/>
+          <w:numId w:val="6"/>
+        </w:numPr>
+        <w:rPr>
+          <w:rFonts w:cs="Cascadia Code"/>
+        </w:rPr>
+      </w:pPr>
+      <w:r>
+        <w:rPr>
+          <w:rFonts w:cs="Cascadia Code"/>
+        </w:rPr>
+        <w:t>User doesn’t need to run `dbt deps` to capture the test model update.</w:t>
+      </w:r>
+    </w:p>
+    <w:p>
+      <w:pPr>
+        <w:pStyle w:val="ListParagraph"/>
+        <w:numPr>
+          <w:ilvl w:val="1"/>
+          <w:numId w:val="6"/>
+        </w:numPr>
+        <w:rPr>
+          <w:rFonts w:cs="Cascadia Code"/>
+        </w:rPr>
+      </w:pPr>
+      <w:r>
+        <w:rPr>
+          <w:rFonts w:cs="Cascadia Code"/>
+        </w:rPr>
+        <w:t>User can check targets file to find the compiled sql command.</w:t>
       </w:r>
     </w:p>
     <w:p/>
@@ -1769,6 +1542,95 @@
     </w:lvl>
   </w:abstractNum>
   <w:abstractNum w:abstractNumId="3" w15:restartNumberingAfterBreak="0">
+    <w:nsid w:val="48AF3134"/>
+    <w:multiLevelType w:val="hybridMultilevel"/>
+    <w:tmpl w:val="15828C5C"/>
+    <w:lvl w:ilvl="0" w:tplc="0809000F">
+      <w:start w:val="1"/>
+      <w:numFmt w:val="decimal"/>
+      <w:lvlText w:val="%1."/>
+      <w:lvlJc w:val="left"/>
+      <w:pPr>
+        <w:ind w:left="720" w:hanging="360"/>
+      </w:pPr>
+      <w:rPr>
+        <w:rFonts w:hint="default"/>
+      </w:rPr>
+    </w:lvl>
+    <w:lvl w:ilvl="1" w:tplc="08090019">
+      <w:start w:val="1"/>
+      <w:numFmt w:val="lowerLetter"/>
+      <w:lvlText w:val="%2."/>
+      <w:lvlJc w:val="left"/>
+      <w:pPr>
+        <w:ind w:left="1440" w:hanging="360"/>
+      </w:pPr>
+    </w:lvl>
+    <w:lvl w:ilvl="2" w:tplc="0809001B" w:tentative="1">
+      <w:start w:val="1"/>
+      <w:numFmt w:val="lowerRoman"/>
+      <w:lvlText w:val="%3."/>
+      <w:lvlJc w:val="right"/>
+      <w:pPr>
+        <w:ind w:left="2160" w:hanging="180"/>
+      </w:pPr>
+    </w:lvl>
+    <w:lvl w:ilvl="3" w:tplc="0809000F" w:tentative="1">
+      <w:start w:val="1"/>
+      <w:numFmt w:val="decimal"/>
+      <w:lvlText w:val="%4."/>
+      <w:lvlJc w:val="left"/>
+      <w:pPr>
+        <w:ind w:left="2880" w:hanging="360"/>
+      </w:pPr>
+    </w:lvl>
+    <w:lvl w:ilvl="4" w:tplc="08090019" w:tentative="1">
+      <w:start w:val="1"/>
+      <w:numFmt w:val="lowerLetter"/>
+      <w:lvlText w:val="%5."/>
+      <w:lvlJc w:val="left"/>
+      <w:pPr>
+        <w:ind w:left="3600" w:hanging="360"/>
+      </w:pPr>
+    </w:lvl>
+    <w:lvl w:ilvl="5" w:tplc="0809001B" w:tentative="1">
+      <w:start w:val="1"/>
+      <w:numFmt w:val="lowerRoman"/>
+      <w:lvlText w:val="%6."/>
+      <w:lvlJc w:val="right"/>
+      <w:pPr>
+        <w:ind w:left="4320" w:hanging="180"/>
+      </w:pPr>
+    </w:lvl>
+    <w:lvl w:ilvl="6" w:tplc="0809000F" w:tentative="1">
+      <w:start w:val="1"/>
+      <w:numFmt w:val="decimal"/>
+      <w:lvlText w:val="%7."/>
+      <w:lvlJc w:val="left"/>
+      <w:pPr>
+        <w:ind w:left="5040" w:hanging="360"/>
+      </w:pPr>
+    </w:lvl>
+    <w:lvl w:ilvl="7" w:tplc="08090019" w:tentative="1">
+      <w:start w:val="1"/>
+      <w:numFmt w:val="lowerLetter"/>
+      <w:lvlText w:val="%8."/>
+      <w:lvlJc w:val="left"/>
+      <w:pPr>
+        <w:ind w:left="5760" w:hanging="360"/>
+      </w:pPr>
+    </w:lvl>
+    <w:lvl w:ilvl="8" w:tplc="0809001B" w:tentative="1">
+      <w:start w:val="1"/>
+      <w:numFmt w:val="lowerRoman"/>
+      <w:lvlText w:val="%9."/>
+      <w:lvlJc w:val="right"/>
+      <w:pPr>
+        <w:ind w:left="6480" w:hanging="180"/>
+      </w:pPr>
+    </w:lvl>
+  </w:abstractNum>
+  <w:abstractNum w:abstractNumId="4" w15:restartNumberingAfterBreak="0">
     <w:nsid w:val="49615994"/>
     <w:multiLevelType w:val="hybridMultilevel"/>
     <w:tmpl w:val="BE708124"/>
@@ -1881,7 +1743,7 @@
       </w:rPr>
     </w:lvl>
   </w:abstractNum>
-  <w:abstractNum w:abstractNumId="4" w15:restartNumberingAfterBreak="0">
+  <w:abstractNum w:abstractNumId="5" w15:restartNumberingAfterBreak="0">
     <w:nsid w:val="6DC03733"/>
     <w:multiLevelType w:val="hybridMultilevel"/>
     <w:tmpl w:val="3E861FBE"/>
@@ -1974,16 +1836,19 @@
     <w:abstractNumId w:val="0"/>
   </w:num>
   <w:num w:numId="2" w16cid:durableId="1099717333">
-    <w:abstractNumId w:val="3"/>
+    <w:abstractNumId w:val="4"/>
   </w:num>
   <w:num w:numId="3" w16cid:durableId="1969050022">
-    <w:abstractNumId w:val="4"/>
+    <w:abstractNumId w:val="5"/>
   </w:num>
   <w:num w:numId="4" w16cid:durableId="516966170">
     <w:abstractNumId w:val="1"/>
   </w:num>
   <w:num w:numId="5" w16cid:durableId="503588718">
     <w:abstractNumId w:val="2"/>
+  </w:num>
+  <w:num w:numId="6" w16cid:durableId="1619726103">
+    <w:abstractNumId w:val="3"/>
   </w:num>
 </w:numbering>
 </file>

</xml_diff>

<commit_message>
UPDATE - update test case, remove dbt test for decommissioned table, update DBT learning notes.
</commit_message>
<xml_diff>
--- a/learning_notes/DBT Learning Notes.docx
+++ b/learning_notes/DBT Learning Notes.docx
@@ -875,8 +875,16 @@
           <w:numId w:val="4"/>
         </w:numPr>
       </w:pPr>
-      <w:r>
-        <w:t>Always add select * from final at the last line of the model.</w:t>
+      <w:hyperlink r:id="rId14" w:history="1">
+        <w:r>
+          <w:rPr>
+            <w:rStyle w:val="Hyperlink"/>
+          </w:rPr>
+          <w:t>https://docs.getdbt.com/reference/source-properties</w:t>
+        </w:r>
+      </w:hyperlink>
+      <w:r>
+        <w:t xml:space="preserve"> </w:t>
       </w:r>
     </w:p>
     <w:p>
@@ -888,6 +896,18 @@
         </w:numPr>
       </w:pPr>
       <w:r>
+        <w:t>Always add select * from final at the last line of the model.</w:t>
+      </w:r>
+    </w:p>
+    <w:p>
+      <w:pPr>
+        <w:pStyle w:val="ListParagraph"/>
+        <w:numPr>
+          <w:ilvl w:val="1"/>
+          <w:numId w:val="4"/>
+        </w:numPr>
+      </w:pPr>
+      <w:r>
         <w:t xml:space="preserve">Practice Notes: </w:t>
       </w:r>
     </w:p>
@@ -900,11 +920,11 @@
         </w:numPr>
       </w:pPr>
       <w:r>
-        <w:t xml:space="preserve">I tried to setup two different schemas as the target for different folders in models, but it didn’t work well. The problem is that dbt always append default schema and the +schema value to </w:t>
+        <w:t xml:space="preserve">I tried to setup two different schemas as the target for different folders in models, but it didn’t work well. The problem is that dbt </w:t>
       </w:r>
       <w:r>
         <w:lastRenderedPageBreak/>
-        <w:t xml:space="preserve">formulate new schemas </w:t>
+        <w:t xml:space="preserve">always append default schema and the +schema value to formulate new schemas </w:t>
       </w:r>
       <w:r>
         <w:rPr>
@@ -1234,6 +1254,166 @@
           <w:rFonts w:cs="Cascadia Code"/>
         </w:rPr>
         <w:t>User can check targets file to find the compiled sql command.</w:t>
+      </w:r>
+    </w:p>
+    <w:p>
+      <w:pPr>
+        <w:pStyle w:val="ListParagraph"/>
+        <w:numPr>
+          <w:ilvl w:val="1"/>
+          <w:numId w:val="6"/>
+        </w:numPr>
+        <w:rPr>
+          <w:rFonts w:cs="Cascadia Code"/>
+        </w:rPr>
+      </w:pPr>
+      <w:hyperlink r:id="rId15" w:history="1">
+        <w:r>
+          <w:rPr>
+            <w:rStyle w:val="Hyperlink"/>
+            <w:rFonts w:cs="Cascadia Code"/>
+          </w:rPr>
+          <w:t>https://docs.getdbt.com/best-practices/writing-custom-generic-tests</w:t>
+        </w:r>
+      </w:hyperlink>
+      <w:r>
+        <w:rPr>
+          <w:rFonts w:cs="Cascadia Code"/>
+        </w:rPr>
+        <w:t xml:space="preserve"> </w:t>
+      </w:r>
+    </w:p>
+    <w:p>
+      <w:pPr>
+        <w:rPr>
+          <w:rFonts w:cs="Cascadia Code"/>
+        </w:rPr>
+      </w:pPr>
+      <w:r>
+        <w:rPr>
+          <w:rFonts w:cs="Cascadia Code"/>
+        </w:rPr>
+        <w:t>2025-03-12</w:t>
+      </w:r>
+    </w:p>
+    <w:p>
+      <w:pPr>
+        <w:pStyle w:val="ListParagraph"/>
+        <w:numPr>
+          <w:ilvl w:val="0"/>
+          <w:numId w:val="7"/>
+        </w:numPr>
+        <w:rPr>
+          <w:rFonts w:cs="Cascadia Code"/>
+        </w:rPr>
+      </w:pPr>
+      <w:r>
+        <w:rPr>
+          <w:rFonts w:cs="Cascadia Code"/>
+        </w:rPr>
+        <w:t xml:space="preserve">Add data test: </w:t>
+      </w:r>
+      <w:hyperlink r:id="rId16" w:anchor="not-null" w:history="1">
+        <w:r>
+          <w:rPr>
+            <w:rStyle w:val="Hyperlink"/>
+            <w:rFonts w:cs="Cascadia Code"/>
+          </w:rPr>
+          <w:t>https://docs.getdbt.com/reference/resource-properties/data-tests#not-null</w:t>
+        </w:r>
+      </w:hyperlink>
+      <w:r>
+        <w:rPr>
+          <w:rFonts w:cs="Cascadia Code"/>
+        </w:rPr>
+        <w:t xml:space="preserve"> </w:t>
+      </w:r>
+    </w:p>
+    <w:p>
+      <w:pPr>
+        <w:pStyle w:val="ListParagraph"/>
+        <w:numPr>
+          <w:ilvl w:val="0"/>
+          <w:numId w:val="7"/>
+        </w:numPr>
+        <w:rPr>
+          <w:rFonts w:cs="Cascadia Code"/>
+        </w:rPr>
+      </w:pPr>
+      <w:r>
+        <w:rPr>
+          <w:rFonts w:cs="Cascadia Code"/>
+        </w:rPr>
+        <w:t xml:space="preserve">How CTE works with dbt: </w:t>
+      </w:r>
+      <w:hyperlink r:id="rId17" w:history="1">
+        <w:r>
+          <w:rPr>
+            <w:rStyle w:val="Hyperlink"/>
+            <w:rFonts w:cs="Cascadia Code"/>
+          </w:rPr>
+          <w:t>https://discourse.getdbt.com/t/ctes-are-passthroughs-some-research/155</w:t>
+        </w:r>
+      </w:hyperlink>
+      <w:r>
+        <w:rPr>
+          <w:rFonts w:cs="Cascadia Code"/>
+        </w:rPr>
+        <w:t xml:space="preserve"> </w:t>
+      </w:r>
+    </w:p>
+    <w:p>
+      <w:pPr>
+        <w:pStyle w:val="ListParagraph"/>
+        <w:numPr>
+          <w:ilvl w:val="0"/>
+          <w:numId w:val="7"/>
+        </w:numPr>
+        <w:rPr>
+          <w:rFonts w:cs="Cascadia Code"/>
+        </w:rPr>
+      </w:pPr>
+      <w:hyperlink r:id="rId18" w:history="1">
+        <w:r>
+          <w:rPr>
+            <w:rStyle w:val="Hyperlink"/>
+            <w:rFonts w:cs="Cascadia Code"/>
+          </w:rPr>
+          <w:t>https://learn.getdbt.com/learn/course/dbt-fundamentals/welcome-to-dbt-fundamentals-5min/welcome</w:t>
+        </w:r>
+      </w:hyperlink>
+    </w:p>
+    <w:p>
+      <w:pPr>
+        <w:pStyle w:val="ListParagraph"/>
+        <w:numPr>
+          <w:ilvl w:val="0"/>
+          <w:numId w:val="7"/>
+        </w:numPr>
+        <w:rPr>
+          <w:rFonts w:cs="Cascadia Code"/>
+        </w:rPr>
+      </w:pPr>
+      <w:r>
+        <w:rPr>
+          <w:rFonts w:cs="Cascadia Code"/>
+        </w:rPr>
+        <w:t xml:space="preserve">Job Commands </w:t>
+      </w:r>
+      <w:hyperlink r:id="rId19" w:history="1">
+        <w:r>
+          <w:rPr>
+            <w:rStyle w:val="Hyperlink"/>
+            <w:rFonts w:cs="Cascadia Code"/>
+          </w:rPr>
+          <w:t>https://docs.getdbt.com/docs/deploy/job-commands</w:t>
+        </w:r>
+      </w:hyperlink>
+      <w:r>
+        <w:rPr>
+          <w:rFonts w:cs="Cascadia Code"/>
+        </w:rPr>
+        <w:t xml:space="preserve"> </w:t>
       </w:r>
     </w:p>
     <w:p/>
@@ -1251,6 +1431,95 @@
 <file path=word/numbering.xml><?xml version="1.0" encoding="utf-8"?>
 <w:numbering xmlns:wpc="http://schemas.microsoft.com/office/word/2010/wordprocessingCanvas" xmlns:cx="http://schemas.microsoft.com/office/drawing/2014/chartex" xmlns:cx1="http://schemas.microsoft.com/office/drawing/2015/9/8/chartex" xmlns:cx2="http://schemas.microsoft.com/office/drawing/2015/10/21/chartex" xmlns:cx3="http://schemas.microsoft.com/office/drawing/2016/5/9/chartex" xmlns:cx4="http://schemas.microsoft.com/office/drawing/2016/5/10/chartex" xmlns:cx5="http://schemas.microsoft.com/office/drawing/2016/5/11/chartex" xmlns:cx6="http://schemas.microsoft.com/office/drawing/2016/5/12/chartex" xmlns:cx7="http://schemas.microsoft.com/office/drawing/2016/5/13/chartex" xmlns:cx8="http://schemas.microsoft.com/office/drawing/2016/5/14/chartex" xmlns:mc="http://schemas.openxmlformats.org/markup-compatibility/2006" xmlns:aink="http://schemas.microsoft.com/office/drawing/2016/ink" xmlns:am3d="http://schemas.microsoft.com/office/drawing/2017/model3d" xmlns:o="urn:schemas-microsoft-com:office:office" xmlns:oel="http://schemas.microsoft.com/office/2019/extlst" xmlns:r="http://schemas.openxmlformats.org/officeDocument/2006/relationships" xmlns:m="http://schemas.openxmlformats.org/officeDocument/2006/math" xmlns:v="urn:schemas-microsoft-com:vml" xmlns:wp14="http://schemas.microsoft.com/office/word/2010/wordprocessingDrawing" xmlns:wp="http://schemas.openxmlformats.org/drawingml/2006/wordprocessingDrawing" xmlns:w10="urn:schemas-microsoft-com:office:word" xmlns:w="http://schemas.openxmlformats.org/wordprocessingml/2006/main" xmlns:w14="http://schemas.microsoft.com/office/word/2010/wordml" xmlns:w15="http://schemas.microsoft.com/office/word/2012/wordml" xmlns:w16cex="http://schemas.microsoft.com/office/word/2018/wordml/cex" xmlns:w16cid="http://schemas.microsoft.com/office/word/2016/wordml/cid" xmlns:w16="http://schemas.microsoft.com/office/word/2018/wordml" xmlns:w16du="http://schemas.microsoft.com/office/word/2023/wordml/word16du" xmlns:w16sdtdh="http://schemas.microsoft.com/office/word/2020/wordml/sdtdatahash" xmlns:w16sdtfl="http://schemas.microsoft.com/office/word/2024/wordml/sdtformatlock" xmlns:w16se="http://schemas.microsoft.com/office/word/2015/wordml/symex" xmlns:wpg="http://schemas.microsoft.com/office/word/2010/wordprocessingGroup" xmlns:wpi="http://schemas.microsoft.com/office/word/2010/wordprocessingInk" xmlns:wne="http://schemas.microsoft.com/office/word/2006/wordml" xmlns:wps="http://schemas.microsoft.com/office/word/2010/wordprocessingShape" mc:Ignorable="w14 w15 w16se w16cid w16 w16cex w16sdtdh w16sdtfl w16du wp14">
   <w:abstractNum w:abstractNumId="0" w15:restartNumberingAfterBreak="0">
+    <w:nsid w:val="01A71DB3"/>
+    <w:multiLevelType w:val="hybridMultilevel"/>
+    <w:tmpl w:val="5FA6BEEC"/>
+    <w:lvl w:ilvl="0" w:tplc="0809000F">
+      <w:start w:val="1"/>
+      <w:numFmt w:val="decimal"/>
+      <w:lvlText w:val="%1."/>
+      <w:lvlJc w:val="left"/>
+      <w:pPr>
+        <w:ind w:left="720" w:hanging="360"/>
+      </w:pPr>
+      <w:rPr>
+        <w:rFonts w:hint="default"/>
+      </w:rPr>
+    </w:lvl>
+    <w:lvl w:ilvl="1" w:tplc="08090019" w:tentative="1">
+      <w:start w:val="1"/>
+      <w:numFmt w:val="lowerLetter"/>
+      <w:lvlText w:val="%2."/>
+      <w:lvlJc w:val="left"/>
+      <w:pPr>
+        <w:ind w:left="1440" w:hanging="360"/>
+      </w:pPr>
+    </w:lvl>
+    <w:lvl w:ilvl="2" w:tplc="0809001B" w:tentative="1">
+      <w:start w:val="1"/>
+      <w:numFmt w:val="lowerRoman"/>
+      <w:lvlText w:val="%3."/>
+      <w:lvlJc w:val="right"/>
+      <w:pPr>
+        <w:ind w:left="2160" w:hanging="180"/>
+      </w:pPr>
+    </w:lvl>
+    <w:lvl w:ilvl="3" w:tplc="0809000F" w:tentative="1">
+      <w:start w:val="1"/>
+      <w:numFmt w:val="decimal"/>
+      <w:lvlText w:val="%4."/>
+      <w:lvlJc w:val="left"/>
+      <w:pPr>
+        <w:ind w:left="2880" w:hanging="360"/>
+      </w:pPr>
+    </w:lvl>
+    <w:lvl w:ilvl="4" w:tplc="08090019" w:tentative="1">
+      <w:start w:val="1"/>
+      <w:numFmt w:val="lowerLetter"/>
+      <w:lvlText w:val="%5."/>
+      <w:lvlJc w:val="left"/>
+      <w:pPr>
+        <w:ind w:left="3600" w:hanging="360"/>
+      </w:pPr>
+    </w:lvl>
+    <w:lvl w:ilvl="5" w:tplc="0809001B" w:tentative="1">
+      <w:start w:val="1"/>
+      <w:numFmt w:val="lowerRoman"/>
+      <w:lvlText w:val="%6."/>
+      <w:lvlJc w:val="right"/>
+      <w:pPr>
+        <w:ind w:left="4320" w:hanging="180"/>
+      </w:pPr>
+    </w:lvl>
+    <w:lvl w:ilvl="6" w:tplc="0809000F" w:tentative="1">
+      <w:start w:val="1"/>
+      <w:numFmt w:val="decimal"/>
+      <w:lvlText w:val="%7."/>
+      <w:lvlJc w:val="left"/>
+      <w:pPr>
+        <w:ind w:left="5040" w:hanging="360"/>
+      </w:pPr>
+    </w:lvl>
+    <w:lvl w:ilvl="7" w:tplc="08090019" w:tentative="1">
+      <w:start w:val="1"/>
+      <w:numFmt w:val="lowerLetter"/>
+      <w:lvlText w:val="%8."/>
+      <w:lvlJc w:val="left"/>
+      <w:pPr>
+        <w:ind w:left="5760" w:hanging="360"/>
+      </w:pPr>
+    </w:lvl>
+    <w:lvl w:ilvl="8" w:tplc="0809001B" w:tentative="1">
+      <w:start w:val="1"/>
+      <w:numFmt w:val="lowerRoman"/>
+      <w:lvlText w:val="%9."/>
+      <w:lvlJc w:val="right"/>
+      <w:pPr>
+        <w:ind w:left="6480" w:hanging="180"/>
+      </w:pPr>
+    </w:lvl>
+  </w:abstractNum>
+  <w:abstractNum w:abstractNumId="1" w15:restartNumberingAfterBreak="0">
     <w:nsid w:val="15285A94"/>
     <w:multiLevelType w:val="hybridMultilevel"/>
     <w:tmpl w:val="43403BD4"/>
@@ -1363,7 +1632,7 @@
       </w:rPr>
     </w:lvl>
   </w:abstractNum>
-  <w:abstractNum w:abstractNumId="1" w15:restartNumberingAfterBreak="0">
+  <w:abstractNum w:abstractNumId="2" w15:restartNumberingAfterBreak="0">
     <w:nsid w:val="156E4241"/>
     <w:multiLevelType w:val="hybridMultilevel"/>
     <w:tmpl w:val="B308B9D6"/>
@@ -1452,7 +1721,7 @@
       </w:pPr>
     </w:lvl>
   </w:abstractNum>
-  <w:abstractNum w:abstractNumId="2" w15:restartNumberingAfterBreak="0">
+  <w:abstractNum w:abstractNumId="3" w15:restartNumberingAfterBreak="0">
     <w:nsid w:val="3DA8229B"/>
     <w:multiLevelType w:val="hybridMultilevel"/>
     <w:tmpl w:val="CCEE850E"/>
@@ -1541,7 +1810,7 @@
       </w:pPr>
     </w:lvl>
   </w:abstractNum>
-  <w:abstractNum w:abstractNumId="3" w15:restartNumberingAfterBreak="0">
+  <w:abstractNum w:abstractNumId="4" w15:restartNumberingAfterBreak="0">
     <w:nsid w:val="48AF3134"/>
     <w:multiLevelType w:val="hybridMultilevel"/>
     <w:tmpl w:val="15828C5C"/>
@@ -1630,7 +1899,7 @@
       </w:pPr>
     </w:lvl>
   </w:abstractNum>
-  <w:abstractNum w:abstractNumId="4" w15:restartNumberingAfterBreak="0">
+  <w:abstractNum w:abstractNumId="5" w15:restartNumberingAfterBreak="0">
     <w:nsid w:val="49615994"/>
     <w:multiLevelType w:val="hybridMultilevel"/>
     <w:tmpl w:val="BE708124"/>
@@ -1743,7 +2012,7 @@
       </w:rPr>
     </w:lvl>
   </w:abstractNum>
-  <w:abstractNum w:abstractNumId="5" w15:restartNumberingAfterBreak="0">
+  <w:abstractNum w:abstractNumId="6" w15:restartNumberingAfterBreak="0">
     <w:nsid w:val="6DC03733"/>
     <w:multiLevelType w:val="hybridMultilevel"/>
     <w:tmpl w:val="3E861FBE"/>
@@ -1833,22 +2102,25 @@
     </w:lvl>
   </w:abstractNum>
   <w:num w:numId="1" w16cid:durableId="94055509">
-    <w:abstractNumId w:val="0"/>
+    <w:abstractNumId w:val="1"/>
   </w:num>
   <w:num w:numId="2" w16cid:durableId="1099717333">
+    <w:abstractNumId w:val="5"/>
+  </w:num>
+  <w:num w:numId="3" w16cid:durableId="1969050022">
+    <w:abstractNumId w:val="6"/>
+  </w:num>
+  <w:num w:numId="4" w16cid:durableId="516966170">
+    <w:abstractNumId w:val="2"/>
+  </w:num>
+  <w:num w:numId="5" w16cid:durableId="503588718">
+    <w:abstractNumId w:val="3"/>
+  </w:num>
+  <w:num w:numId="6" w16cid:durableId="1619726103">
     <w:abstractNumId w:val="4"/>
   </w:num>
-  <w:num w:numId="3" w16cid:durableId="1969050022">
-    <w:abstractNumId w:val="5"/>
-  </w:num>
-  <w:num w:numId="4" w16cid:durableId="516966170">
-    <w:abstractNumId w:val="1"/>
-  </w:num>
-  <w:num w:numId="5" w16cid:durableId="503588718">
-    <w:abstractNumId w:val="2"/>
-  </w:num>
-  <w:num w:numId="6" w16cid:durableId="1619726103">
-    <w:abstractNumId w:val="3"/>
+  <w:num w:numId="7" w16cid:durableId="462844045">
+    <w:abstractNumId w:val="0"/>
   </w:num>
 </w:numbering>
 </file>

</xml_diff>